<commit_message>
casos de uso adicionados
</commit_message>
<xml_diff>
--- a/Requisitos Funcionais - Holandes.docx
+++ b/Requisitos Funcionais - Holandes.docx
@@ -210,6 +210,13 @@
     </w:p>
     <w:sdt>
       <w:sdtPr>
+        <w:rPr>
+          <w:rFonts w:asciiTheme="minorHAnsi" w:eastAsiaTheme="minorHAnsi" w:hAnsiTheme="minorHAnsi" w:cstheme="minorBidi"/>
+          <w:color w:val="auto"/>
+          <w:sz w:val="22"/>
+          <w:szCs w:val="22"/>
+          <w:lang w:eastAsia="en-US"/>
+        </w:rPr>
         <w:id w:val="1578864803"/>
         <w:docPartObj>
           <w:docPartGallery w:val="Table of Contents"/>
@@ -218,13 +225,8 @@
       </w:sdtPr>
       <w:sdtEndPr>
         <w:rPr>
-          <w:rFonts w:asciiTheme="minorHAnsi" w:eastAsiaTheme="minorHAnsi" w:hAnsiTheme="minorHAnsi" w:cstheme="minorBidi"/>
           <w:b/>
           <w:bCs/>
-          <w:color w:val="auto"/>
-          <w:sz w:val="22"/>
-          <w:szCs w:val="22"/>
-          <w:lang w:eastAsia="en-US"/>
         </w:rPr>
       </w:sdtEndPr>
       <w:sdtContent>
@@ -1591,9 +1593,11 @@
             <w:pPr>
               <w:jc w:val="center"/>
             </w:pPr>
+            <w:proofErr w:type="gramStart"/>
             <w:r>
               <w:t>Media</w:t>
             </w:r>
+            <w:proofErr w:type="gramEnd"/>
           </w:p>
         </w:tc>
       </w:tr>
@@ -2278,7 +2282,15 @@
               <w:jc w:val="center"/>
             </w:pPr>
             <w:r>
-              <w:t>O sistema deve permitir a consulta de vendas por ID de venda, CPF do cliente ou período de tempo.</w:t>
+              <w:t xml:space="preserve">O sistema deve permitir a consulta de vendas por ID de venda, CPF do cliente ou </w:t>
+            </w:r>
+            <w:proofErr w:type="gramStart"/>
+            <w:r>
+              <w:t>período de tempo</w:t>
+            </w:r>
+            <w:proofErr w:type="gramEnd"/>
+            <w:r>
+              <w:t>.</w:t>
             </w:r>
           </w:p>
         </w:tc>
@@ -3633,6 +3645,15 @@
         <w:pStyle w:val="Ttulo2"/>
       </w:pPr>
       <w:r>
+        <w:t>Diagrama de Casos de Uso:</w:t>
+      </w:r>
+    </w:p>
+    <w:p/>
+    <w:p>
+      <w:pPr>
+        <w:pStyle w:val="Ttulo2"/>
+      </w:pPr>
+      <w:r>
         <w:t>Lista</w:t>
       </w:r>
       <w:r>
@@ -4008,13 +4029,7 @@
               <w:rPr>
                 <w:b/>
               </w:rPr>
-              <w:t>EX</w:t>
-            </w:r>
-            <w:r>
-              <w:rPr>
-                <w:b/>
-              </w:rPr>
-              <w:t>01</w:t>
+              <w:t>EX01</w:t>
             </w:r>
           </w:p>
         </w:tc>
@@ -4049,6 +4064,12 @@
                 <w:b/>
               </w:rPr>
             </w:pPr>
+            <w:r>
+              <w:rPr>
+                <w:b/>
+              </w:rPr>
+              <w:t>EX02</w:t>
+            </w:r>
           </w:p>
         </w:tc>
         <w:tc>
@@ -4060,6 +4081,17 @@
             <w:pPr>
               <w:jc w:val="center"/>
             </w:pPr>
+            <w:r>
+              <w:t xml:space="preserve">Autenticação inválida. </w:t>
+            </w:r>
+            <w:proofErr w:type="spellStart"/>
+            <w:r>
+              <w:t>Email</w:t>
+            </w:r>
+            <w:proofErr w:type="spellEnd"/>
+            <w:r>
+              <w:t xml:space="preserve"> ou senha incorretos.</w:t>
+            </w:r>
           </w:p>
         </w:tc>
       </w:tr>
@@ -4631,10 +4663,7 @@
         <w:spacing w:line="240" w:lineRule="auto"/>
       </w:pPr>
       <w:r>
-        <w:t>Funcionário edita os dados no formulário e clica no botão salvar (EX01, ALT01)</w:t>
-      </w:r>
-      <w:r>
-        <w:t>.</w:t>
+        <w:t>Funcionário edita os dados no formulário e clica no botão salvar (EX01, ALT01).</w:t>
       </w:r>
     </w:p>
     <w:p>
@@ -4665,6 +4694,7 @@
       </w:pPr>
       <w:bookmarkStart w:id="6" w:name="_Toc36134217"/>
       <w:r>
+        <w:lastRenderedPageBreak/>
         <w:t>UC00</w:t>
       </w:r>
       <w:r>
@@ -4782,7 +4812,6 @@
           <w:sz w:val="22"/>
           <w:szCs w:val="22"/>
         </w:rPr>
-        <w:lastRenderedPageBreak/>
         <w:t>Atores secundários:</w:t>
       </w:r>
       <w:r>
@@ -5115,11 +5144,21 @@
       <w:r>
         <w:t xml:space="preserve"> </w:t>
       </w:r>
-      <w:bookmarkStart w:id="8" w:name="_GoBack"/>
-      <w:r>
-        <w:t>(EX03, ALT04).</w:t>
-      </w:r>
-      <w:bookmarkEnd w:id="8"/>
+      <w:r>
+        <w:t>(EX0</w:t>
+      </w:r>
+      <w:r>
+        <w:t>1</w:t>
+      </w:r>
+      <w:r>
+        <w:t>, ALT0</w:t>
+      </w:r>
+      <w:r>
+        <w:t>1</w:t>
+      </w:r>
+      <w:r>
+        <w:t>).</w:t>
+      </w:r>
     </w:p>
     <w:p>
       <w:pPr>
@@ -5143,7 +5182,7 @@
       <w:pPr>
         <w:pStyle w:val="Ttulo2"/>
       </w:pPr>
-      <w:bookmarkStart w:id="9" w:name="_Toc36134219"/>
+      <w:bookmarkStart w:id="8" w:name="_Toc36134219"/>
       <w:r>
         <w:t>UC00</w:t>
       </w:r>
@@ -5156,7 +5195,7 @@
       <w:r>
         <w:t>funcionário</w:t>
       </w:r>
-      <w:bookmarkEnd w:id="9"/>
+      <w:bookmarkEnd w:id="8"/>
     </w:p>
     <w:p>
       <w:pPr>
@@ -5318,6 +5357,7 @@
           <w:sz w:val="22"/>
           <w:szCs w:val="22"/>
         </w:rPr>
+        <w:lastRenderedPageBreak/>
         <w:t>Fluxo principal:</w:t>
       </w:r>
     </w:p>
@@ -5395,7 +5435,6 @@
         <w:spacing w:line="240" w:lineRule="auto"/>
       </w:pPr>
       <w:r>
-        <w:lastRenderedPageBreak/>
         <w:t>Sistema apresenta um formulário para alteração dos dados.</w:t>
       </w:r>
     </w:p>
@@ -5428,13 +5467,13 @@
         <w:t>(EX0</w:t>
       </w:r>
       <w:r>
-        <w:t>4</w:t>
+        <w:t>1</w:t>
       </w:r>
       <w:r>
         <w:t>, ALT0</w:t>
       </w:r>
       <w:r>
-        <w:t>5</w:t>
+        <w:t>1</w:t>
       </w:r>
       <w:r>
         <w:t>).</w:t>
@@ -5466,7 +5505,7 @@
       <w:pPr>
         <w:pStyle w:val="Ttulo2"/>
       </w:pPr>
-      <w:bookmarkStart w:id="10" w:name="_Toc36134220"/>
+      <w:bookmarkStart w:id="9" w:name="_Toc36134220"/>
       <w:r>
         <w:t>UC00</w:t>
       </w:r>
@@ -5479,7 +5518,7 @@
       <w:r>
         <w:t>funcionário</w:t>
       </w:r>
-      <w:bookmarkEnd w:id="10"/>
+      <w:bookmarkEnd w:id="9"/>
     </w:p>
     <w:p>
       <w:pPr>
@@ -5659,10 +5698,7 @@
         <w:spacing w:line="240" w:lineRule="auto"/>
       </w:pPr>
       <w:r>
-        <w:t>Gerente ou Coordenador</w:t>
-      </w:r>
-      <w:r>
-        <w:t xml:space="preserve"> </w:t>
+        <w:t xml:space="preserve">Gerente ou Coordenador </w:t>
       </w:r>
       <w:r>
         <w:t xml:space="preserve">acessa a tela inicial e clica na opção </w:t>
@@ -5700,10 +5736,7 @@
         <w:spacing w:line="240" w:lineRule="auto"/>
       </w:pPr>
       <w:r>
-        <w:t>Gerente ou Coordenador</w:t>
-      </w:r>
-      <w:r>
-        <w:t xml:space="preserve"> </w:t>
+        <w:t xml:space="preserve">Gerente ou Coordenador </w:t>
       </w:r>
       <w:r>
         <w:t xml:space="preserve">seleciona o </w:t>
@@ -5725,7 +5758,13 @@
         <w:spacing w:line="240" w:lineRule="auto"/>
       </w:pPr>
       <w:r>
-        <w:t>Funcionário clica no botão excluir (ALT03).</w:t>
+        <w:t>Funcionário clica no botão excluir (ALT0</w:t>
+      </w:r>
+      <w:r>
+        <w:t>1</w:t>
+      </w:r>
+      <w:r>
+        <w:t>).</w:t>
       </w:r>
     </w:p>
     <w:p>
@@ -5754,7 +5793,253 @@
       <w:pPr>
         <w:pStyle w:val="Ttulo2"/>
       </w:pPr>
-      <w:bookmarkStart w:id="11" w:name="_Toc36134221"/>
+      <w:bookmarkStart w:id="10" w:name="_Toc36134221"/>
+      <w:r>
+        <w:t>UC00</w:t>
+      </w:r>
+      <w:r>
+        <w:t>7</w:t>
+      </w:r>
+      <w:r>
+        <w:t xml:space="preserve"> –</w:t>
+      </w:r>
+      <w:bookmarkEnd w:id="10"/>
+      <w:r>
+        <w:t xml:space="preserve"> </w:t>
+      </w:r>
+      <w:r>
+        <w:t>Autenticação</w:t>
+      </w:r>
+    </w:p>
+    <w:p>
+      <w:pPr>
+        <w:pStyle w:val="NomeCasodeUso"/>
+        <w:rPr>
+          <w:b w:val="0"/>
+          <w:bCs w:val="0"/>
+          <w:sz w:val="22"/>
+          <w:szCs w:val="22"/>
+        </w:rPr>
+      </w:pPr>
+      <w:r>
+        <w:rPr>
+          <w:sz w:val="22"/>
+          <w:szCs w:val="22"/>
+        </w:rPr>
+        <w:t>Descrição</w:t>
+      </w:r>
+      <w:r>
+        <w:rPr>
+          <w:sz w:val="22"/>
+          <w:szCs w:val="22"/>
+        </w:rPr>
+        <w:t>:</w:t>
+      </w:r>
+      <w:r>
+        <w:rPr>
+          <w:sz w:val="22"/>
+          <w:szCs w:val="22"/>
+        </w:rPr>
+        <w:t xml:space="preserve"> </w:t>
+      </w:r>
+      <w:r>
+        <w:rPr>
+          <w:b w:val="0"/>
+          <w:bCs w:val="0"/>
+          <w:sz w:val="22"/>
+          <w:szCs w:val="22"/>
+        </w:rPr>
+        <w:t>Funcionalidade que permite liberar ou barrar o acesso dos usuários do sistema</w:t>
+      </w:r>
+    </w:p>
+    <w:p>
+      <w:pPr>
+        <w:pStyle w:val="NomeCasodeUso"/>
+        <w:rPr>
+          <w:b w:val="0"/>
+          <w:bCs w:val="0"/>
+          <w:sz w:val="22"/>
+          <w:szCs w:val="22"/>
+        </w:rPr>
+      </w:pPr>
+      <w:r>
+        <w:rPr>
+          <w:sz w:val="22"/>
+          <w:szCs w:val="22"/>
+        </w:rPr>
+        <w:t>A</w:t>
+      </w:r>
+      <w:r>
+        <w:rPr>
+          <w:sz w:val="22"/>
+          <w:szCs w:val="22"/>
+        </w:rPr>
+        <w:t>tor primário:</w:t>
+      </w:r>
+      <w:r>
+        <w:rPr>
+          <w:sz w:val="22"/>
+          <w:szCs w:val="22"/>
+        </w:rPr>
+        <w:t xml:space="preserve"> </w:t>
+      </w:r>
+      <w:r>
+        <w:rPr>
+          <w:b w:val="0"/>
+          <w:bCs w:val="0"/>
+          <w:sz w:val="22"/>
+          <w:szCs w:val="22"/>
+        </w:rPr>
+        <w:t>Todos os funcionários da loja que acessam o sistema</w:t>
+      </w:r>
+    </w:p>
+    <w:p>
+      <w:pPr>
+        <w:pStyle w:val="NomeCasodeUso"/>
+        <w:rPr>
+          <w:b w:val="0"/>
+          <w:bCs w:val="0"/>
+          <w:sz w:val="22"/>
+          <w:szCs w:val="22"/>
+        </w:rPr>
+      </w:pPr>
+      <w:r>
+        <w:rPr>
+          <w:sz w:val="22"/>
+          <w:szCs w:val="22"/>
+        </w:rPr>
+        <w:t>Atores secundários:</w:t>
+      </w:r>
+      <w:r>
+        <w:rPr>
+          <w:sz w:val="22"/>
+          <w:szCs w:val="22"/>
+        </w:rPr>
+        <w:t xml:space="preserve"> </w:t>
+      </w:r>
+      <w:r>
+        <w:rPr>
+          <w:b w:val="0"/>
+          <w:bCs w:val="0"/>
+          <w:sz w:val="22"/>
+          <w:szCs w:val="22"/>
+        </w:rPr>
+        <w:t>não há.</w:t>
+      </w:r>
+    </w:p>
+    <w:p>
+      <w:pPr>
+        <w:pStyle w:val="NomeCasodeUso"/>
+        <w:rPr>
+          <w:b w:val="0"/>
+          <w:bCs w:val="0"/>
+          <w:sz w:val="22"/>
+          <w:szCs w:val="22"/>
+        </w:rPr>
+      </w:pPr>
+      <w:r>
+        <w:rPr>
+          <w:sz w:val="22"/>
+          <w:szCs w:val="22"/>
+        </w:rPr>
+        <w:t>Pré-condições:</w:t>
+      </w:r>
+      <w:r>
+        <w:rPr>
+          <w:sz w:val="22"/>
+          <w:szCs w:val="22"/>
+        </w:rPr>
+        <w:t xml:space="preserve"> </w:t>
+      </w:r>
+      <w:r>
+        <w:rPr>
+          <w:b w:val="0"/>
+          <w:bCs w:val="0"/>
+          <w:sz w:val="22"/>
+          <w:szCs w:val="22"/>
+        </w:rPr>
+        <w:t>Usuários cadastrados no banco de dados.</w:t>
+      </w:r>
+    </w:p>
+    <w:p>
+      <w:pPr>
+        <w:pStyle w:val="NomeCasodeUso"/>
+        <w:rPr>
+          <w:sz w:val="22"/>
+          <w:szCs w:val="22"/>
+        </w:rPr>
+      </w:pPr>
+      <w:r>
+        <w:rPr>
+          <w:sz w:val="22"/>
+          <w:szCs w:val="22"/>
+        </w:rPr>
+        <w:t>Fluxo principal:</w:t>
+      </w:r>
+      <w:r>
+        <w:rPr>
+          <w:sz w:val="22"/>
+          <w:szCs w:val="22"/>
+        </w:rPr>
+        <w:t xml:space="preserve"> </w:t>
+      </w:r>
+    </w:p>
+    <w:p>
+      <w:pPr>
+        <w:pStyle w:val="PargrafodaLista"/>
+        <w:numPr>
+          <w:ilvl w:val="0"/>
+          <w:numId w:val="10"/>
+        </w:numPr>
+        <w:spacing w:line="240" w:lineRule="auto"/>
+      </w:pPr>
+      <w:r>
+        <w:t>Usuário ao abrir o sistema insere o e-mail e senha.</w:t>
+      </w:r>
+    </w:p>
+    <w:p>
+      <w:pPr>
+        <w:pStyle w:val="PargrafodaLista"/>
+        <w:numPr>
+          <w:ilvl w:val="0"/>
+          <w:numId w:val="10"/>
+        </w:numPr>
+        <w:spacing w:line="240" w:lineRule="auto"/>
+      </w:pPr>
+      <w:r>
+        <w:t>Usuário clica em Login.</w:t>
+      </w:r>
+    </w:p>
+    <w:p>
+      <w:pPr>
+        <w:pStyle w:val="PargrafodaLista"/>
+        <w:numPr>
+          <w:ilvl w:val="0"/>
+          <w:numId w:val="10"/>
+        </w:numPr>
+        <w:spacing w:line="240" w:lineRule="auto"/>
+      </w:pPr>
+      <w:r>
+        <w:t>Sist</w:t>
+      </w:r>
+      <w:r>
+        <w:t>ema libera o acesso para o menu principal (EX02).</w:t>
+      </w:r>
+    </w:p>
+    <w:p>
+      <w:pPr>
+        <w:pStyle w:val="NomeCasodeUso"/>
+        <w:rPr>
+          <w:sz w:val="22"/>
+          <w:szCs w:val="22"/>
+        </w:rPr>
+      </w:pPr>
+    </w:p>
+    <w:p>
+      <w:pPr>
+        <w:pStyle w:val="Ttulo2"/>
+      </w:pPr>
+      <w:bookmarkStart w:id="11" w:name="_Toc36134222"/>
       <w:r>
         <w:t>UC002 –</w:t>
       </w:r>
@@ -5762,6 +6047,8 @@
       <w:r>
         <w:t xml:space="preserve"> </w:t>
       </w:r>
+      <w:bookmarkStart w:id="12" w:name="_GoBack"/>
+      <w:bookmarkEnd w:id="12"/>
     </w:p>
     <w:p>
       <w:pPr>
@@ -5799,6 +6086,7 @@
           <w:sz w:val="22"/>
           <w:szCs w:val="22"/>
         </w:rPr>
+        <w:lastRenderedPageBreak/>
         <w:t>A</w:t>
       </w:r>
       <w:r>
@@ -5870,11 +6158,11 @@
       <w:pPr>
         <w:pStyle w:val="Ttulo2"/>
       </w:pPr>
-      <w:bookmarkStart w:id="12" w:name="_Toc36134222"/>
+      <w:bookmarkStart w:id="13" w:name="_Toc36134223"/>
       <w:r>
         <w:t>UC002 –</w:t>
       </w:r>
-      <w:bookmarkEnd w:id="12"/>
+      <w:bookmarkEnd w:id="13"/>
       <w:r>
         <w:t xml:space="preserve"> </w:t>
       </w:r>
@@ -5986,14 +6274,287 @@
       <w:pPr>
         <w:pStyle w:val="Ttulo2"/>
       </w:pPr>
-      <w:bookmarkStart w:id="13" w:name="_Toc36134223"/>
-      <w:r>
+      <w:bookmarkStart w:id="14" w:name="_Toc36134224"/>
+      <w:r>
+        <w:t>UC002 –</w:t>
+      </w:r>
+      <w:bookmarkEnd w:id="14"/>
+      <w:r>
+        <w:t xml:space="preserve"> </w:t>
+      </w:r>
+    </w:p>
+    <w:p>
+      <w:pPr>
+        <w:pStyle w:val="NomeCasodeUso"/>
+        <w:rPr>
+          <w:sz w:val="22"/>
+          <w:szCs w:val="22"/>
+        </w:rPr>
+      </w:pPr>
+      <w:r>
+        <w:rPr>
+          <w:sz w:val="22"/>
+          <w:szCs w:val="22"/>
+        </w:rPr>
+        <w:t>Descrição</w:t>
+      </w:r>
+      <w:r>
+        <w:rPr>
+          <w:sz w:val="22"/>
+          <w:szCs w:val="22"/>
+        </w:rPr>
+        <w:t>:</w:t>
+      </w:r>
+    </w:p>
+    <w:p>
+      <w:pPr>
+        <w:pStyle w:val="NomeCasodeUso"/>
+        <w:rPr>
+          <w:sz w:val="22"/>
+          <w:szCs w:val="22"/>
+        </w:rPr>
+      </w:pPr>
+      <w:r>
+        <w:rPr>
+          <w:sz w:val="22"/>
+          <w:szCs w:val="22"/>
+        </w:rPr>
+        <w:t>A</w:t>
+      </w:r>
+      <w:r>
+        <w:rPr>
+          <w:sz w:val="22"/>
+          <w:szCs w:val="22"/>
+        </w:rPr>
+        <w:t>tor primário:</w:t>
+      </w:r>
+    </w:p>
+    <w:p>
+      <w:pPr>
+        <w:pStyle w:val="NomeCasodeUso"/>
+        <w:rPr>
+          <w:sz w:val="22"/>
+          <w:szCs w:val="22"/>
+        </w:rPr>
+      </w:pPr>
+      <w:r>
+        <w:rPr>
+          <w:sz w:val="22"/>
+          <w:szCs w:val="22"/>
+        </w:rPr>
+        <w:t>Atores secundários:</w:t>
+      </w:r>
+    </w:p>
+    <w:p>
+      <w:pPr>
+        <w:pStyle w:val="NomeCasodeUso"/>
+        <w:rPr>
+          <w:sz w:val="22"/>
+          <w:szCs w:val="22"/>
+        </w:rPr>
+      </w:pPr>
+      <w:r>
+        <w:rPr>
+          <w:sz w:val="22"/>
+          <w:szCs w:val="22"/>
+        </w:rPr>
+        <w:t>Pré-condições:</w:t>
+      </w:r>
+    </w:p>
+    <w:p>
+      <w:pPr>
+        <w:pStyle w:val="NomeCasodeUso"/>
+        <w:rPr>
+          <w:sz w:val="22"/>
+          <w:szCs w:val="22"/>
+        </w:rPr>
+      </w:pPr>
+      <w:r>
+        <w:rPr>
+          <w:sz w:val="22"/>
+          <w:szCs w:val="22"/>
+        </w:rPr>
+        <w:t>Fluxo principal:</w:t>
+      </w:r>
+    </w:p>
+    <w:p>
+      <w:pPr>
+        <w:pStyle w:val="NomeCasodeUso"/>
+        <w:rPr>
+          <w:sz w:val="22"/>
+          <w:szCs w:val="22"/>
+        </w:rPr>
+      </w:pPr>
+    </w:p>
+    <w:p>
+      <w:pPr>
+        <w:pStyle w:val="Ttulo2"/>
+      </w:pPr>
+      <w:bookmarkStart w:id="15" w:name="_Toc36134225"/>
+      <w:r>
+        <w:t>UC002 –</w:t>
+      </w:r>
+      <w:bookmarkEnd w:id="15"/>
+      <w:r>
+        <w:t xml:space="preserve"> </w:t>
+      </w:r>
+    </w:p>
+    <w:p>
+      <w:pPr>
+        <w:pStyle w:val="NomeCasodeUso"/>
+        <w:rPr>
+          <w:sz w:val="22"/>
+          <w:szCs w:val="22"/>
+        </w:rPr>
+      </w:pPr>
+      <w:r>
+        <w:rPr>
+          <w:sz w:val="22"/>
+          <w:szCs w:val="22"/>
+        </w:rPr>
+        <w:t>Descrição</w:t>
+      </w:r>
+      <w:r>
+        <w:rPr>
+          <w:sz w:val="22"/>
+          <w:szCs w:val="22"/>
+        </w:rPr>
+        <w:t>:</w:t>
+      </w:r>
+    </w:p>
+    <w:p>
+      <w:pPr>
+        <w:pStyle w:val="NomeCasodeUso"/>
+        <w:rPr>
+          <w:sz w:val="22"/>
+          <w:szCs w:val="22"/>
+        </w:rPr>
+      </w:pPr>
+      <w:r>
+        <w:rPr>
+          <w:sz w:val="22"/>
+          <w:szCs w:val="22"/>
+        </w:rPr>
+        <w:t>A</w:t>
+      </w:r>
+      <w:r>
+        <w:rPr>
+          <w:sz w:val="22"/>
+          <w:szCs w:val="22"/>
+        </w:rPr>
+        <w:t>tor primário:</w:t>
+      </w:r>
+    </w:p>
+    <w:p>
+      <w:pPr>
+        <w:pStyle w:val="NomeCasodeUso"/>
+        <w:rPr>
+          <w:sz w:val="22"/>
+          <w:szCs w:val="22"/>
+        </w:rPr>
+      </w:pPr>
+      <w:r>
+        <w:rPr>
+          <w:sz w:val="22"/>
+          <w:szCs w:val="22"/>
+        </w:rPr>
+        <w:t>Atores secundários:</w:t>
+      </w:r>
+    </w:p>
+    <w:p>
+      <w:pPr>
+        <w:pStyle w:val="NomeCasodeUso"/>
+        <w:rPr>
+          <w:sz w:val="22"/>
+          <w:szCs w:val="22"/>
+        </w:rPr>
+      </w:pPr>
+      <w:r>
+        <w:rPr>
+          <w:sz w:val="22"/>
+          <w:szCs w:val="22"/>
+        </w:rPr>
+        <w:t>Pré-condições:</w:t>
+      </w:r>
+    </w:p>
+    <w:p>
+      <w:pPr>
+        <w:pStyle w:val="NomeCasodeUso"/>
+        <w:rPr>
+          <w:sz w:val="22"/>
+          <w:szCs w:val="22"/>
+        </w:rPr>
+      </w:pPr>
+      <w:r>
+        <w:rPr>
+          <w:sz w:val="22"/>
+          <w:szCs w:val="22"/>
+        </w:rPr>
+        <w:t>Fluxo principal:</w:t>
+      </w:r>
+    </w:p>
+    <w:p>
+      <w:pPr>
+        <w:pStyle w:val="NomeCasodeUso"/>
+        <w:rPr>
+          <w:sz w:val="22"/>
+          <w:szCs w:val="22"/>
+        </w:rPr>
+      </w:pPr>
+    </w:p>
+    <w:p>
+      <w:pPr>
+        <w:pStyle w:val="NomeCasodeUso"/>
+      </w:pPr>
+      <w:r>
+        <w:t xml:space="preserve">UC002 – </w:t>
+      </w:r>
+    </w:p>
+    <w:p>
+      <w:pPr>
+        <w:pStyle w:val="NomeCasodeUso"/>
+        <w:rPr>
+          <w:sz w:val="22"/>
+          <w:szCs w:val="22"/>
+        </w:rPr>
+      </w:pPr>
+      <w:r>
+        <w:rPr>
+          <w:sz w:val="22"/>
+          <w:szCs w:val="22"/>
+        </w:rPr>
+        <w:t>Descrição</w:t>
+      </w:r>
+      <w:r>
+        <w:rPr>
+          <w:sz w:val="22"/>
+          <w:szCs w:val="22"/>
+        </w:rPr>
+        <w:t>:</w:t>
+      </w:r>
+    </w:p>
+    <w:p>
+      <w:pPr>
+        <w:pStyle w:val="NomeCasodeUso"/>
+        <w:rPr>
+          <w:sz w:val="22"/>
+          <w:szCs w:val="22"/>
+        </w:rPr>
+      </w:pPr>
+      <w:r>
+        <w:rPr>
+          <w:sz w:val="22"/>
+          <w:szCs w:val="22"/>
+        </w:rPr>
         <w:lastRenderedPageBreak/>
-        <w:t>UC002 –</w:t>
-      </w:r>
-      <w:bookmarkEnd w:id="13"/>
-      <w:r>
-        <w:t xml:space="preserve"> </w:t>
+        <w:t>A</w:t>
+      </w:r>
+      <w:r>
+        <w:rPr>
+          <w:sz w:val="22"/>
+          <w:szCs w:val="22"/>
+        </w:rPr>
+        <w:t>tor primário:</w:t>
       </w:r>
     </w:p>
     <w:p>
@@ -6009,14 +6570,7 @@
           <w:sz w:val="22"/>
           <w:szCs w:val="22"/>
         </w:rPr>
-        <w:t>Descrição</w:t>
-      </w:r>
-      <w:r>
-        <w:rPr>
-          <w:sz w:val="22"/>
-          <w:szCs w:val="22"/>
-        </w:rPr>
-        <w:t>:</w:t>
+        <w:t>Atores secundários:</w:t>
       </w:r>
     </w:p>
     <w:p>
@@ -6032,14 +6586,7 @@
           <w:sz w:val="22"/>
           <w:szCs w:val="22"/>
         </w:rPr>
-        <w:t>A</w:t>
-      </w:r>
-      <w:r>
-        <w:rPr>
-          <w:sz w:val="22"/>
-          <w:szCs w:val="22"/>
-        </w:rPr>
-        <w:t>tor primário:</w:t>
+        <w:t>Pré-condições:</w:t>
       </w:r>
     </w:p>
     <w:p>
@@ -6055,7 +6602,7 @@
           <w:sz w:val="22"/>
           <w:szCs w:val="22"/>
         </w:rPr>
-        <w:t>Atores secundários:</w:t>
+        <w:t>Fluxo principal:</w:t>
       </w:r>
     </w:p>
     <w:p>
@@ -6066,28 +6613,13 @@
           <w:szCs w:val="22"/>
         </w:rPr>
       </w:pPr>
-      <w:r>
-        <w:rPr>
-          <w:sz w:val="22"/>
-          <w:szCs w:val="22"/>
-        </w:rPr>
-        <w:t>Pré-condições:</w:t>
-      </w:r>
     </w:p>
     <w:p>
       <w:pPr>
         <w:pStyle w:val="NomeCasodeUso"/>
-        <w:rPr>
-          <w:sz w:val="22"/>
-          <w:szCs w:val="22"/>
-        </w:rPr>
-      </w:pPr>
-      <w:r>
-        <w:rPr>
-          <w:sz w:val="22"/>
-          <w:szCs w:val="22"/>
-        </w:rPr>
-        <w:t>Fluxo principal:</w:t>
+      </w:pPr>
+      <w:r>
+        <w:t xml:space="preserve">UC002 – </w:t>
       </w:r>
     </w:p>
     <w:p>
@@ -6098,372 +6630,11 @@
           <w:szCs w:val="22"/>
         </w:rPr>
       </w:pPr>
-    </w:p>
-    <w:p>
-      <w:pPr>
-        <w:pStyle w:val="Ttulo2"/>
-      </w:pPr>
-      <w:bookmarkStart w:id="14" w:name="_Toc36134224"/>
-      <w:r>
-        <w:t>UC002 –</w:t>
-      </w:r>
-      <w:bookmarkEnd w:id="14"/>
-      <w:r>
-        <w:t xml:space="preserve"> </w:t>
-      </w:r>
-    </w:p>
-    <w:p>
-      <w:pPr>
-        <w:pStyle w:val="NomeCasodeUso"/>
-        <w:rPr>
-          <w:sz w:val="22"/>
-          <w:szCs w:val="22"/>
-        </w:rPr>
-      </w:pPr>
-      <w:r>
-        <w:rPr>
-          <w:sz w:val="22"/>
-          <w:szCs w:val="22"/>
-        </w:rPr>
-        <w:t>Descrição</w:t>
-      </w:r>
-      <w:r>
-        <w:rPr>
-          <w:sz w:val="22"/>
-          <w:szCs w:val="22"/>
-        </w:rPr>
-        <w:t>:</w:t>
-      </w:r>
-    </w:p>
-    <w:p>
-      <w:pPr>
-        <w:pStyle w:val="NomeCasodeUso"/>
-        <w:rPr>
-          <w:sz w:val="22"/>
-          <w:szCs w:val="22"/>
-        </w:rPr>
-      </w:pPr>
-      <w:r>
-        <w:rPr>
-          <w:sz w:val="22"/>
-          <w:szCs w:val="22"/>
-        </w:rPr>
-        <w:t>A</w:t>
-      </w:r>
-      <w:r>
-        <w:rPr>
-          <w:sz w:val="22"/>
-          <w:szCs w:val="22"/>
-        </w:rPr>
-        <w:t>tor primário:</w:t>
-      </w:r>
-    </w:p>
-    <w:p>
-      <w:pPr>
-        <w:pStyle w:val="NomeCasodeUso"/>
-        <w:rPr>
-          <w:sz w:val="22"/>
-          <w:szCs w:val="22"/>
-        </w:rPr>
-      </w:pPr>
-      <w:r>
-        <w:rPr>
-          <w:sz w:val="22"/>
-          <w:szCs w:val="22"/>
-        </w:rPr>
-        <w:t>Atores secundários:</w:t>
-      </w:r>
-    </w:p>
-    <w:p>
-      <w:pPr>
-        <w:pStyle w:val="NomeCasodeUso"/>
-        <w:rPr>
-          <w:sz w:val="22"/>
-          <w:szCs w:val="22"/>
-        </w:rPr>
-      </w:pPr>
-      <w:r>
-        <w:rPr>
-          <w:sz w:val="22"/>
-          <w:szCs w:val="22"/>
-        </w:rPr>
-        <w:t>Pré-condições:</w:t>
-      </w:r>
-    </w:p>
-    <w:p>
-      <w:pPr>
-        <w:pStyle w:val="NomeCasodeUso"/>
-        <w:rPr>
-          <w:sz w:val="22"/>
-          <w:szCs w:val="22"/>
-        </w:rPr>
-      </w:pPr>
-      <w:r>
-        <w:rPr>
-          <w:sz w:val="22"/>
-          <w:szCs w:val="22"/>
-        </w:rPr>
-        <w:t>Fluxo principal:</w:t>
-      </w:r>
-    </w:p>
-    <w:p>
-      <w:pPr>
-        <w:pStyle w:val="NomeCasodeUso"/>
-        <w:rPr>
-          <w:sz w:val="22"/>
-          <w:szCs w:val="22"/>
-        </w:rPr>
-      </w:pPr>
-    </w:p>
-    <w:p>
-      <w:pPr>
-        <w:pStyle w:val="Ttulo2"/>
-      </w:pPr>
-      <w:bookmarkStart w:id="15" w:name="_Toc36134225"/>
-      <w:r>
-        <w:t>UC002 –</w:t>
-      </w:r>
-      <w:bookmarkEnd w:id="15"/>
-      <w:r>
-        <w:t xml:space="preserve"> </w:t>
-      </w:r>
-    </w:p>
-    <w:p>
-      <w:pPr>
-        <w:pStyle w:val="NomeCasodeUso"/>
-        <w:rPr>
-          <w:sz w:val="22"/>
-          <w:szCs w:val="22"/>
-        </w:rPr>
-      </w:pPr>
-      <w:r>
-        <w:rPr>
-          <w:sz w:val="22"/>
-          <w:szCs w:val="22"/>
-        </w:rPr>
-        <w:t>Descrição</w:t>
-      </w:r>
-      <w:r>
-        <w:rPr>
-          <w:sz w:val="22"/>
-          <w:szCs w:val="22"/>
-        </w:rPr>
-        <w:t>:</w:t>
-      </w:r>
-    </w:p>
-    <w:p>
-      <w:pPr>
-        <w:pStyle w:val="NomeCasodeUso"/>
-        <w:rPr>
-          <w:sz w:val="22"/>
-          <w:szCs w:val="22"/>
-        </w:rPr>
-      </w:pPr>
-      <w:r>
-        <w:rPr>
-          <w:sz w:val="22"/>
-          <w:szCs w:val="22"/>
-        </w:rPr>
-        <w:t>A</w:t>
-      </w:r>
-      <w:r>
-        <w:rPr>
-          <w:sz w:val="22"/>
-          <w:szCs w:val="22"/>
-        </w:rPr>
-        <w:t>tor primário:</w:t>
-      </w:r>
-    </w:p>
-    <w:p>
-      <w:pPr>
-        <w:pStyle w:val="NomeCasodeUso"/>
-        <w:rPr>
-          <w:sz w:val="22"/>
-          <w:szCs w:val="22"/>
-        </w:rPr>
-      </w:pPr>
-      <w:r>
-        <w:rPr>
-          <w:sz w:val="22"/>
-          <w:szCs w:val="22"/>
-        </w:rPr>
-        <w:t>Atores secundários:</w:t>
-      </w:r>
-    </w:p>
-    <w:p>
-      <w:pPr>
-        <w:pStyle w:val="NomeCasodeUso"/>
-        <w:rPr>
-          <w:sz w:val="22"/>
-          <w:szCs w:val="22"/>
-        </w:rPr>
-      </w:pPr>
-      <w:r>
-        <w:rPr>
-          <w:sz w:val="22"/>
-          <w:szCs w:val="22"/>
-        </w:rPr>
-        <w:t>Pré-condições:</w:t>
-      </w:r>
-    </w:p>
-    <w:p>
-      <w:pPr>
-        <w:pStyle w:val="NomeCasodeUso"/>
-        <w:rPr>
-          <w:sz w:val="22"/>
-          <w:szCs w:val="22"/>
-        </w:rPr>
-      </w:pPr>
-      <w:r>
-        <w:rPr>
-          <w:sz w:val="22"/>
-          <w:szCs w:val="22"/>
-        </w:rPr>
-        <w:t>Fluxo principal:</w:t>
-      </w:r>
-    </w:p>
-    <w:p>
-      <w:pPr>
-        <w:pStyle w:val="NomeCasodeUso"/>
-        <w:rPr>
-          <w:sz w:val="22"/>
-          <w:szCs w:val="22"/>
-        </w:rPr>
-      </w:pPr>
-    </w:p>
-    <w:p>
-      <w:pPr>
-        <w:pStyle w:val="NomeCasodeUso"/>
-      </w:pPr>
-      <w:r>
-        <w:t xml:space="preserve">UC002 – </w:t>
-      </w:r>
-    </w:p>
-    <w:p>
-      <w:pPr>
-        <w:pStyle w:val="NomeCasodeUso"/>
-        <w:rPr>
-          <w:sz w:val="22"/>
-          <w:szCs w:val="22"/>
-        </w:rPr>
-      </w:pPr>
-      <w:r>
-        <w:rPr>
-          <w:sz w:val="22"/>
-          <w:szCs w:val="22"/>
-        </w:rPr>
-        <w:t>Descrição</w:t>
-      </w:r>
-      <w:r>
-        <w:rPr>
-          <w:sz w:val="22"/>
-          <w:szCs w:val="22"/>
-        </w:rPr>
-        <w:t>:</w:t>
-      </w:r>
-    </w:p>
-    <w:p>
-      <w:pPr>
-        <w:pStyle w:val="NomeCasodeUso"/>
-        <w:rPr>
-          <w:sz w:val="22"/>
-          <w:szCs w:val="22"/>
-        </w:rPr>
-      </w:pPr>
-      <w:r>
-        <w:rPr>
-          <w:sz w:val="22"/>
-          <w:szCs w:val="22"/>
-        </w:rPr>
-        <w:t>A</w:t>
-      </w:r>
-      <w:r>
-        <w:rPr>
-          <w:sz w:val="22"/>
-          <w:szCs w:val="22"/>
-        </w:rPr>
-        <w:t>tor primário:</w:t>
-      </w:r>
-    </w:p>
-    <w:p>
-      <w:pPr>
-        <w:pStyle w:val="NomeCasodeUso"/>
-        <w:rPr>
-          <w:sz w:val="22"/>
-          <w:szCs w:val="22"/>
-        </w:rPr>
-      </w:pPr>
-      <w:r>
-        <w:rPr>
-          <w:sz w:val="22"/>
-          <w:szCs w:val="22"/>
-        </w:rPr>
-        <w:t>Atores secundários:</w:t>
-      </w:r>
-    </w:p>
-    <w:p>
-      <w:pPr>
-        <w:pStyle w:val="NomeCasodeUso"/>
-        <w:rPr>
-          <w:sz w:val="22"/>
-          <w:szCs w:val="22"/>
-        </w:rPr>
-      </w:pPr>
-      <w:r>
-        <w:rPr>
-          <w:sz w:val="22"/>
-          <w:szCs w:val="22"/>
-        </w:rPr>
-        <w:t>Pré-condições:</w:t>
-      </w:r>
-    </w:p>
-    <w:p>
-      <w:pPr>
-        <w:pStyle w:val="NomeCasodeUso"/>
-        <w:rPr>
-          <w:sz w:val="22"/>
-          <w:szCs w:val="22"/>
-        </w:rPr>
-      </w:pPr>
-      <w:r>
-        <w:rPr>
-          <w:sz w:val="22"/>
-          <w:szCs w:val="22"/>
-        </w:rPr>
-        <w:t>Fluxo principal:</w:t>
-      </w:r>
-    </w:p>
-    <w:p>
-      <w:pPr>
-        <w:pStyle w:val="NomeCasodeUso"/>
-        <w:rPr>
-          <w:sz w:val="22"/>
-          <w:szCs w:val="22"/>
-        </w:rPr>
-      </w:pPr>
-    </w:p>
-    <w:p>
-      <w:pPr>
-        <w:pStyle w:val="NomeCasodeUso"/>
-      </w:pPr>
-      <w:r>
-        <w:t xml:space="preserve">UC002 – </w:t>
-      </w:r>
-    </w:p>
-    <w:p>
-      <w:pPr>
-        <w:pStyle w:val="NomeCasodeUso"/>
-        <w:rPr>
-          <w:sz w:val="22"/>
-          <w:szCs w:val="22"/>
-        </w:rPr>
-      </w:pPr>
-      <w:r>
-        <w:rPr>
-          <w:sz w:val="22"/>
-          <w:szCs w:val="22"/>
-        </w:rPr>
-        <w:lastRenderedPageBreak/>
+      <w:r>
+        <w:rPr>
+          <w:sz w:val="22"/>
+          <w:szCs w:val="22"/>
+        </w:rPr>
         <w:t>Descrição</w:t>
       </w:r>
       <w:r>
@@ -7053,6 +7224,95 @@
     </w:lvl>
   </w:abstractNum>
   <w:abstractNum w:abstractNumId="3" w15:restartNumberingAfterBreak="0">
+    <w:nsid w:val="2B9B1B00"/>
+    <w:multiLevelType w:val="hybridMultilevel"/>
+    <w:tmpl w:val="8C3C4EF6"/>
+    <w:lvl w:ilvl="0" w:tplc="0712936E">
+      <w:start w:val="1"/>
+      <w:numFmt w:val="decimal"/>
+      <w:lvlText w:val="%1."/>
+      <w:lvlJc w:val="left"/>
+      <w:pPr>
+        <w:ind w:left="1068" w:hanging="360"/>
+      </w:pPr>
+      <w:rPr>
+        <w:rFonts w:hint="default"/>
+      </w:rPr>
+    </w:lvl>
+    <w:lvl w:ilvl="1" w:tplc="04160019" w:tentative="1">
+      <w:start w:val="1"/>
+      <w:numFmt w:val="lowerLetter"/>
+      <w:lvlText w:val="%2."/>
+      <w:lvlJc w:val="left"/>
+      <w:pPr>
+        <w:ind w:left="1788" w:hanging="360"/>
+      </w:pPr>
+    </w:lvl>
+    <w:lvl w:ilvl="2" w:tplc="0416001B" w:tentative="1">
+      <w:start w:val="1"/>
+      <w:numFmt w:val="lowerRoman"/>
+      <w:lvlText w:val="%3."/>
+      <w:lvlJc w:val="right"/>
+      <w:pPr>
+        <w:ind w:left="2508" w:hanging="180"/>
+      </w:pPr>
+    </w:lvl>
+    <w:lvl w:ilvl="3" w:tplc="0416000F" w:tentative="1">
+      <w:start w:val="1"/>
+      <w:numFmt w:val="decimal"/>
+      <w:lvlText w:val="%4."/>
+      <w:lvlJc w:val="left"/>
+      <w:pPr>
+        <w:ind w:left="3228" w:hanging="360"/>
+      </w:pPr>
+    </w:lvl>
+    <w:lvl w:ilvl="4" w:tplc="04160019" w:tentative="1">
+      <w:start w:val="1"/>
+      <w:numFmt w:val="lowerLetter"/>
+      <w:lvlText w:val="%5."/>
+      <w:lvlJc w:val="left"/>
+      <w:pPr>
+        <w:ind w:left="3948" w:hanging="360"/>
+      </w:pPr>
+    </w:lvl>
+    <w:lvl w:ilvl="5" w:tplc="0416001B" w:tentative="1">
+      <w:start w:val="1"/>
+      <w:numFmt w:val="lowerRoman"/>
+      <w:lvlText w:val="%6."/>
+      <w:lvlJc w:val="right"/>
+      <w:pPr>
+        <w:ind w:left="4668" w:hanging="180"/>
+      </w:pPr>
+    </w:lvl>
+    <w:lvl w:ilvl="6" w:tplc="0416000F" w:tentative="1">
+      <w:start w:val="1"/>
+      <w:numFmt w:val="decimal"/>
+      <w:lvlText w:val="%7."/>
+      <w:lvlJc w:val="left"/>
+      <w:pPr>
+        <w:ind w:left="5388" w:hanging="360"/>
+      </w:pPr>
+    </w:lvl>
+    <w:lvl w:ilvl="7" w:tplc="04160019" w:tentative="1">
+      <w:start w:val="1"/>
+      <w:numFmt w:val="lowerLetter"/>
+      <w:lvlText w:val="%8."/>
+      <w:lvlJc w:val="left"/>
+      <w:pPr>
+        <w:ind w:left="6108" w:hanging="360"/>
+      </w:pPr>
+    </w:lvl>
+    <w:lvl w:ilvl="8" w:tplc="0416001B" w:tentative="1">
+      <w:start w:val="1"/>
+      <w:numFmt w:val="lowerRoman"/>
+      <w:lvlText w:val="%9."/>
+      <w:lvlJc w:val="right"/>
+      <w:pPr>
+        <w:ind w:left="6828" w:hanging="180"/>
+      </w:pPr>
+    </w:lvl>
+  </w:abstractNum>
+  <w:abstractNum w:abstractNumId="4" w15:restartNumberingAfterBreak="0">
     <w:nsid w:val="343172D5"/>
     <w:multiLevelType w:val="hybridMultilevel"/>
     <w:tmpl w:val="6B669CD2"/>
@@ -7139,7 +7399,7 @@
       </w:pPr>
     </w:lvl>
   </w:abstractNum>
-  <w:abstractNum w:abstractNumId="4" w15:restartNumberingAfterBreak="0">
+  <w:abstractNum w:abstractNumId="5" w15:restartNumberingAfterBreak="0">
     <w:nsid w:val="53F75F1B"/>
     <w:multiLevelType w:val="hybridMultilevel"/>
     <w:tmpl w:val="8C3C4EF6"/>
@@ -7228,7 +7488,7 @@
       </w:pPr>
     </w:lvl>
   </w:abstractNum>
-  <w:abstractNum w:abstractNumId="5" w15:restartNumberingAfterBreak="0">
+  <w:abstractNum w:abstractNumId="6" w15:restartNumberingAfterBreak="0">
     <w:nsid w:val="58BB3A9A"/>
     <w:multiLevelType w:val="hybridMultilevel"/>
     <w:tmpl w:val="8C3C4EF6"/>
@@ -7317,7 +7577,7 @@
       </w:pPr>
     </w:lvl>
   </w:abstractNum>
-  <w:abstractNum w:abstractNumId="6" w15:restartNumberingAfterBreak="0">
+  <w:abstractNum w:abstractNumId="7" w15:restartNumberingAfterBreak="0">
     <w:nsid w:val="5F116314"/>
     <w:multiLevelType w:val="hybridMultilevel"/>
     <w:tmpl w:val="8C3C4EF6"/>
@@ -7406,7 +7666,7 @@
       </w:pPr>
     </w:lvl>
   </w:abstractNum>
-  <w:abstractNum w:abstractNumId="7" w15:restartNumberingAfterBreak="0">
+  <w:abstractNum w:abstractNumId="8" w15:restartNumberingAfterBreak="0">
     <w:nsid w:val="76E450D1"/>
     <w:multiLevelType w:val="hybridMultilevel"/>
     <w:tmpl w:val="5E1CDBBE"/>
@@ -7519,7 +7779,7 @@
       </w:rPr>
     </w:lvl>
   </w:abstractNum>
-  <w:abstractNum w:abstractNumId="8" w15:restartNumberingAfterBreak="0">
+  <w:abstractNum w:abstractNumId="9" w15:restartNumberingAfterBreak="0">
     <w:nsid w:val="7CCB487E"/>
     <w:multiLevelType w:val="hybridMultilevel"/>
     <w:tmpl w:val="8C3C4EF6"/>
@@ -7609,31 +7869,34 @@
     </w:lvl>
   </w:abstractNum>
   <w:num w:numId="1">
-    <w:abstractNumId w:val="3"/>
+    <w:abstractNumId w:val="4"/>
   </w:num>
   <w:num w:numId="2">
-    <w:abstractNumId w:val="7"/>
+    <w:abstractNumId w:val="8"/>
   </w:num>
   <w:num w:numId="3">
     <w:abstractNumId w:val="2"/>
   </w:num>
   <w:num w:numId="4">
-    <w:abstractNumId w:val="6"/>
+    <w:abstractNumId w:val="7"/>
   </w:num>
   <w:num w:numId="5">
     <w:abstractNumId w:val="0"/>
   </w:num>
   <w:num w:numId="6">
-    <w:abstractNumId w:val="8"/>
+    <w:abstractNumId w:val="9"/>
   </w:num>
   <w:num w:numId="7">
-    <w:abstractNumId w:val="4"/>
+    <w:abstractNumId w:val="5"/>
   </w:num>
   <w:num w:numId="8">
-    <w:abstractNumId w:val="5"/>
+    <w:abstractNumId w:val="6"/>
   </w:num>
   <w:num w:numId="9">
     <w:abstractNumId w:val="1"/>
+  </w:num>
+  <w:num w:numId="10">
+    <w:abstractNumId w:val="3"/>
   </w:num>
 </w:numbering>
 </file>
@@ -7761,6 +8024,7 @@
     <w:lsdException w:name="HTML Sample" w:semiHidden="1" w:unhideWhenUsed="1"/>
     <w:lsdException w:name="HTML Typewriter" w:semiHidden="1" w:unhideWhenUsed="1"/>
     <w:lsdException w:name="HTML Variable" w:semiHidden="1" w:unhideWhenUsed="1"/>
+    <w:lsdException w:name="Normal Table" w:semiHidden="1" w:unhideWhenUsed="1"/>
     <w:lsdException w:name="annotation subject" w:semiHidden="1" w:unhideWhenUsed="1"/>
     <w:lsdException w:name="No List" w:semiHidden="1" w:unhideWhenUsed="1"/>
     <w:lsdException w:name="Outline List 1" w:semiHidden="1" w:unhideWhenUsed="1"/>
@@ -7807,8 +8071,10 @@
     <w:lsdException w:name="Table Subtle 2" w:semiHidden="1" w:unhideWhenUsed="1"/>
     <w:lsdException w:name="Table Web 1" w:semiHidden="1" w:unhideWhenUsed="1"/>
     <w:lsdException w:name="Table Web 2" w:semiHidden="1" w:unhideWhenUsed="1"/>
+    <w:lsdException w:name="Table Web 3" w:semiHidden="1" w:unhideWhenUsed="1"/>
     <w:lsdException w:name="Balloon Text" w:semiHidden="1" w:unhideWhenUsed="1"/>
     <w:lsdException w:name="Table Grid" w:uiPriority="39"/>
+    <w:lsdException w:name="Table Theme" w:semiHidden="1" w:unhideWhenUsed="1"/>
     <w:lsdException w:name="Placeholder Text" w:semiHidden="1"/>
     <w:lsdException w:name="No Spacing" w:uiPriority="1" w:qFormat="1"/>
     <w:lsdException w:name="Light Shading" w:uiPriority="60"/>
@@ -8573,7 +8839,7 @@
 </file>
 
 <file path=customXml/itemProps1.xml><?xml version="1.0" encoding="utf-8"?>
-<ds:datastoreItem xmlns:ds="http://schemas.openxmlformats.org/officeDocument/2006/customXml" ds:itemID="{F449CB82-B557-4A10-ACE1-B409D3F8049F}">
+<ds:datastoreItem xmlns:ds="http://schemas.openxmlformats.org/officeDocument/2006/customXml" ds:itemID="{B9A9C22B-290D-4717-B67A-65B91391EF32}">
   <ds:schemaRefs>
     <ds:schemaRef ds:uri="http://schemas.openxmlformats.org/officeDocument/2006/bibliography"/>
   </ds:schemaRefs>

</xml_diff>

<commit_message>
Use cases + wireframes ended
</commit_message>
<xml_diff>
--- a/Requisitos Funcionais - Holandes.docx
+++ b/Requisitos Funcionais - Holandes.docx
@@ -2454,20 +2454,17 @@
         </w:p>
       </w:sdtContent>
     </w:sdt>
-    <w:p>
-      <w:bookmarkStart w:id="0" w:name="_GoBack"/>
-      <w:bookmarkEnd w:id="0"/>
-    </w:p>
+    <w:p/>
     <w:p>
       <w:pPr>
         <w:pStyle w:val="Ttulo1"/>
       </w:pPr>
-      <w:bookmarkStart w:id="1" w:name="_Toc37352572"/>
+      <w:bookmarkStart w:id="0" w:name="_Toc37352572"/>
       <w:r>
         <w:lastRenderedPageBreak/>
         <w:t>Requisitos Funcionais</w:t>
       </w:r>
-      <w:bookmarkEnd w:id="1"/>
+      <w:bookmarkEnd w:id="0"/>
     </w:p>
     <w:tbl>
       <w:tblPr>
@@ -3929,12 +3926,12 @@
       <w:pPr>
         <w:pStyle w:val="Ttulo1"/>
       </w:pPr>
-      <w:bookmarkStart w:id="2" w:name="_Toc37352573"/>
+      <w:bookmarkStart w:id="1" w:name="_Toc37352573"/>
       <w:r>
         <w:lastRenderedPageBreak/>
         <w:t>Requisitos Não Funcionais</w:t>
       </w:r>
-      <w:bookmarkEnd w:id="2"/>
+      <w:bookmarkEnd w:id="1"/>
     </w:p>
     <w:tbl>
       <w:tblPr>
@@ -4391,12 +4388,12 @@
       <w:pPr>
         <w:pStyle w:val="Ttulo1"/>
       </w:pPr>
-      <w:bookmarkStart w:id="3" w:name="_Toc37352574"/>
+      <w:bookmarkStart w:id="2" w:name="_Toc37352574"/>
       <w:r>
         <w:lastRenderedPageBreak/>
         <w:t>Regras de Negócios</w:t>
       </w:r>
-      <w:bookmarkEnd w:id="3"/>
+      <w:bookmarkEnd w:id="2"/>
     </w:p>
     <w:tbl>
       <w:tblPr>
@@ -4726,23 +4723,28 @@
       <w:pPr>
         <w:pStyle w:val="Ttulo1"/>
       </w:pPr>
-      <w:bookmarkStart w:id="4" w:name="_Toc37352575"/>
+      <w:bookmarkStart w:id="3" w:name="_Toc37352575"/>
       <w:r>
         <w:lastRenderedPageBreak/>
         <w:t>Casos de Uso</w:t>
       </w:r>
+      <w:bookmarkEnd w:id="3"/>
+    </w:p>
+    <w:p>
+      <w:pPr>
+        <w:pStyle w:val="Ttulo2"/>
+      </w:pPr>
+      <w:bookmarkStart w:id="4" w:name="_Toc37352576"/>
+      <w:r>
+        <w:t>Diagrama de Casos de Uso:</w:t>
+      </w:r>
       <w:bookmarkEnd w:id="4"/>
     </w:p>
     <w:p>
-      <w:pPr>
-        <w:pStyle w:val="Ttulo2"/>
-      </w:pPr>
-      <w:bookmarkStart w:id="5" w:name="_Toc37352576"/>
-      <w:r>
-        <w:t>Diagrama de Casos de Uso:</w:t>
-      </w:r>
+      <w:bookmarkStart w:id="5" w:name="_GoBack"/>
       <w:bookmarkEnd w:id="5"/>
     </w:p>
+    <w:p/>
     <w:p/>
     <w:p>
       <w:pPr>
@@ -5232,6 +5234,7 @@
           <w:b/>
           <w:bCs/>
         </w:rPr>
+        <w:lastRenderedPageBreak/>
         <w:t>Atores secundários</w:t>
       </w:r>
       <w:r>
@@ -5270,7 +5273,6 @@
         <w:spacing w:line="240" w:lineRule="auto"/>
       </w:pPr>
       <w:r>
-        <w:lastRenderedPageBreak/>
         <w:t xml:space="preserve">Cliente não cadastrado no sistema </w:t>
       </w:r>
     </w:p>
@@ -5346,13 +5348,13 @@
           <w:b/>
           <w:bCs/>
         </w:rPr>
-      </w:r>
-      <w:r>
-        <w:rPr>
-          <w:b/>
-          <w:bCs/>
-        </w:rPr>
         <w:instrText xml:space="preserve"> \* MERGEFORMAT </w:instrText>
+      </w:r>
+      <w:r>
+        <w:rPr>
+          <w:b/>
+          <w:bCs/>
+        </w:rPr>
       </w:r>
       <w:r>
         <w:rPr>
@@ -5707,13 +5709,13 @@
           <w:b/>
           <w:bCs/>
         </w:rPr>
-      </w:r>
-      <w:r>
-        <w:rPr>
-          <w:b/>
-          <w:bCs/>
-        </w:rPr>
         <w:instrText xml:space="preserve"> \* MERGEFORMAT </w:instrText>
+      </w:r>
+      <w:r>
+        <w:rPr>
+          <w:b/>
+          <w:bCs/>
+        </w:rPr>
       </w:r>
       <w:r>
         <w:rPr>
@@ -6056,13 +6058,13 @@
           <w:b/>
           <w:bCs/>
         </w:rPr>
-      </w:r>
-      <w:r>
-        <w:rPr>
-          <w:b/>
-          <w:bCs/>
-        </w:rPr>
         <w:instrText xml:space="preserve"> \* MERGEFORMAT </w:instrText>
+      </w:r>
+      <w:r>
+        <w:rPr>
+          <w:b/>
+          <w:bCs/>
+        </w:rPr>
       </w:r>
       <w:r>
         <w:rPr>
@@ -6133,6 +6135,7 @@
         <w:spacing w:line="240" w:lineRule="auto"/>
       </w:pPr>
       <w:r>
+        <w:lastRenderedPageBreak/>
         <w:t>Funcionário clica no botão excluir (</w:t>
       </w:r>
       <w:r>
@@ -6349,13 +6352,13 @@
           <w:b/>
           <w:bCs/>
         </w:rPr>
-      </w:r>
-      <w:r>
-        <w:rPr>
-          <w:b/>
-          <w:bCs/>
-        </w:rPr>
         <w:instrText xml:space="preserve"> \* MERGEFORMAT </w:instrText>
+      </w:r>
+      <w:r>
+        <w:rPr>
+          <w:b/>
+          <w:bCs/>
+        </w:rPr>
       </w:r>
       <w:r>
         <w:rPr>
@@ -6731,20 +6734,13 @@
           <w:b/>
           <w:bCs/>
         </w:rPr>
-        <w:instrText xml:space="preserve"> REF _Ref37352384 \h </w:instrText>
-      </w:r>
-      <w:r>
-        <w:rPr>
-          <w:b/>
-          <w:bCs/>
-        </w:rPr>
-      </w:r>
-      <w:r>
-        <w:rPr>
-          <w:b/>
-          <w:bCs/>
-        </w:rPr>
-        <w:instrText xml:space="preserve"> \* MERGEFORMAT </w:instrText>
+        <w:instrText xml:space="preserve"> REF _Ref37352384 \h  \* MERGEFORMAT </w:instrText>
+      </w:r>
+      <w:r>
+        <w:rPr>
+          <w:b/>
+          <w:bCs/>
+        </w:rPr>
       </w:r>
       <w:r>
         <w:rPr>
@@ -6967,6 +6963,7 @@
           <w:sz w:val="22"/>
           <w:szCs w:val="22"/>
         </w:rPr>
+        <w:lastRenderedPageBreak/>
         <w:t>A</w:t>
       </w:r>
       <w:r>
@@ -7026,7 +7023,6 @@
           <w:sz w:val="22"/>
           <w:szCs w:val="22"/>
         </w:rPr>
-        <w:lastRenderedPageBreak/>
         <w:t>Pré-condições:</w:t>
       </w:r>
     </w:p>
@@ -7121,13 +7117,13 @@
           <w:b/>
           <w:bCs/>
         </w:rPr>
-      </w:r>
-      <w:r>
-        <w:rPr>
-          <w:b/>
-          <w:bCs/>
-        </w:rPr>
         <w:instrText xml:space="preserve"> \* MERGEFORMAT </w:instrText>
+      </w:r>
+      <w:r>
+        <w:rPr>
+          <w:b/>
+          <w:bCs/>
+        </w:rPr>
       </w:r>
       <w:r>
         <w:rPr>
@@ -7524,13 +7520,13 @@
           <w:b/>
           <w:bCs/>
         </w:rPr>
-      </w:r>
-      <w:r>
-        <w:rPr>
-          <w:b/>
-          <w:bCs/>
-        </w:rPr>
         <w:instrText xml:space="preserve"> \* MERGEFORMAT </w:instrText>
+      </w:r>
+      <w:r>
+        <w:rPr>
+          <w:b/>
+          <w:bCs/>
+        </w:rPr>
       </w:r>
       <w:r>
         <w:rPr>
@@ -7844,6 +7840,7 @@
         <w:spacing w:line="240" w:lineRule="auto"/>
       </w:pPr>
       <w:r>
+        <w:lastRenderedPageBreak/>
         <w:t>Funcionário escolhe o produto específico.</w:t>
       </w:r>
       <w:r>
@@ -7868,13 +7865,13 @@
           <w:b/>
           <w:bCs/>
         </w:rPr>
-      </w:r>
-      <w:r>
-        <w:rPr>
-          <w:b/>
-          <w:bCs/>
-        </w:rPr>
         <w:instrText xml:space="preserve"> \* MERGEFORMAT </w:instrText>
+      </w:r>
+      <w:r>
+        <w:rPr>
+          <w:b/>
+          <w:bCs/>
+        </w:rPr>
       </w:r>
       <w:r>
         <w:rPr>
@@ -8191,13 +8188,13 @@
           <w:b/>
           <w:bCs/>
         </w:rPr>
-      </w:r>
-      <w:r>
-        <w:rPr>
-          <w:b/>
-          <w:bCs/>
-        </w:rPr>
         <w:instrText xml:space="preserve"> \* MERGEFORMAT </w:instrText>
+      </w:r>
+      <w:r>
+        <w:rPr>
+          <w:b/>
+          <w:bCs/>
+        </w:rPr>
       </w:r>
       <w:r>
         <w:rPr>
@@ -8478,13 +8475,13 @@
           <w:b/>
           <w:bCs/>
         </w:rPr>
-      </w:r>
-      <w:r>
-        <w:rPr>
-          <w:b/>
-          <w:bCs/>
-        </w:rPr>
         <w:instrText xml:space="preserve"> \* MERGEFORMAT </w:instrText>
+      </w:r>
+      <w:r>
+        <w:rPr>
+          <w:b/>
+          <w:bCs/>
+        </w:rPr>
       </w:r>
       <w:r>
         <w:rPr>
@@ -8826,13 +8823,13 @@
           <w:b/>
           <w:bCs/>
         </w:rPr>
-      </w:r>
-      <w:r>
-        <w:rPr>
-          <w:b/>
-          <w:bCs/>
-        </w:rPr>
         <w:instrText xml:space="preserve"> \* MERGEFORMAT </w:instrText>
+      </w:r>
+      <w:r>
+        <w:rPr>
+          <w:b/>
+          <w:bCs/>
+        </w:rPr>
       </w:r>
       <w:r>
         <w:rPr>
@@ -8909,6 +8906,7 @@
         <w:spacing w:line="240" w:lineRule="auto"/>
       </w:pPr>
       <w:r>
+        <w:lastRenderedPageBreak/>
         <w:t>Ao conferir o carrinho, o funcionário finaliza a venda</w:t>
       </w:r>
       <w:r>
@@ -8973,7 +8971,6 @@
       </w:pPr>
       <w:bookmarkStart w:id="19" w:name="_Toc37352590"/>
       <w:r>
-        <w:lastRenderedPageBreak/>
         <w:t>UC0</w:t>
       </w:r>
       <w:r>
@@ -9209,13 +9206,13 @@
           <w:b/>
           <w:bCs/>
         </w:rPr>
-      </w:r>
-      <w:r>
-        <w:rPr>
-          <w:b/>
-          <w:bCs/>
-        </w:rPr>
         <w:instrText xml:space="preserve"> \* MERGEFORMAT </w:instrText>
+      </w:r>
+      <w:r>
+        <w:rPr>
+          <w:b/>
+          <w:bCs/>
+        </w:rPr>
       </w:r>
       <w:r>
         <w:rPr>
@@ -9529,13 +9526,13 @@
           <w:b/>
           <w:bCs/>
         </w:rPr>
-      </w:r>
-      <w:r>
-        <w:rPr>
-          <w:b/>
-          <w:bCs/>
-        </w:rPr>
         <w:instrText xml:space="preserve"> \* MERGEFORMAT </w:instrText>
+      </w:r>
+      <w:r>
+        <w:rPr>
+          <w:b/>
+          <w:bCs/>
+        </w:rPr>
       </w:r>
       <w:r>
         <w:rPr>
@@ -9793,6 +9790,68 @@
       <w:r>
         <w:t>Gerente/Diretor acessa a tela inicial e clica na opção Relatório.</w:t>
       </w:r>
+      <w:r>
+        <w:t xml:space="preserve"> (</w:t>
+      </w:r>
+      <w:r>
+        <w:rPr>
+          <w:b/>
+          <w:bCs/>
+        </w:rPr>
+        <w:fldChar w:fldCharType="begin"/>
+      </w:r>
+      <w:r>
+        <w:rPr>
+          <w:b/>
+          <w:bCs/>
+        </w:rPr>
+        <w:instrText xml:space="preserve"> REF _Ref37423747 \h </w:instrText>
+      </w:r>
+      <w:r>
+        <w:rPr>
+          <w:b/>
+          <w:bCs/>
+        </w:rPr>
+      </w:r>
+      <w:r>
+        <w:rPr>
+          <w:b/>
+          <w:bCs/>
+        </w:rPr>
+        <w:instrText xml:space="preserve"> \* MERGEFORMAT </w:instrText>
+      </w:r>
+      <w:r>
+        <w:rPr>
+          <w:b/>
+          <w:bCs/>
+        </w:rPr>
+        <w:fldChar w:fldCharType="separate"/>
+      </w:r>
+      <w:r>
+        <w:rPr>
+          <w:b/>
+          <w:bCs/>
+        </w:rPr>
+        <w:t xml:space="preserve">Figura </w:t>
+      </w:r>
+      <w:r>
+        <w:rPr>
+          <w:b/>
+          <w:bCs/>
+          <w:noProof/>
+        </w:rPr>
+        <w:t>19</w:t>
+      </w:r>
+      <w:r>
+        <w:rPr>
+          <w:b/>
+          <w:bCs/>
+        </w:rPr>
+        <w:fldChar w:fldCharType="end"/>
+      </w:r>
+      <w:r>
+        <w:t>)</w:t>
+      </w:r>
     </w:p>
     <w:p>
       <w:pPr>
@@ -9817,6 +9876,7 @@
         <w:spacing w:line="240" w:lineRule="auto"/>
       </w:pPr>
       <w:r>
+        <w:lastRenderedPageBreak/>
         <w:t>Seleciona a venda específica a ser analisada.</w:t>
       </w:r>
     </w:p>
@@ -9844,7 +9904,6 @@
       </w:pPr>
       <w:bookmarkStart w:id="22" w:name="_Toc37352593"/>
       <w:r>
-        <w:lastRenderedPageBreak/>
         <w:t>UC015 – Exibição de Relatório geral</w:t>
       </w:r>
       <w:bookmarkEnd w:id="22"/>
@@ -10045,6 +10104,68 @@
       </w:pPr>
       <w:r>
         <w:t>Gerente/Diretor visualiza todas as vendas realizadas nas unidades.</w:t>
+      </w:r>
+      <w:r>
+        <w:t xml:space="preserve"> (</w:t>
+      </w:r>
+      <w:r>
+        <w:rPr>
+          <w:b/>
+          <w:bCs/>
+        </w:rPr>
+        <w:fldChar w:fldCharType="begin"/>
+      </w:r>
+      <w:r>
+        <w:rPr>
+          <w:b/>
+          <w:bCs/>
+        </w:rPr>
+        <w:instrText xml:space="preserve"> REF _Ref37423715 \h </w:instrText>
+      </w:r>
+      <w:r>
+        <w:rPr>
+          <w:b/>
+          <w:bCs/>
+        </w:rPr>
+      </w:r>
+      <w:r>
+        <w:rPr>
+          <w:b/>
+          <w:bCs/>
+        </w:rPr>
+        <w:instrText xml:space="preserve"> \* MERGEFORMAT </w:instrText>
+      </w:r>
+      <w:r>
+        <w:rPr>
+          <w:b/>
+          <w:bCs/>
+        </w:rPr>
+        <w:fldChar w:fldCharType="separate"/>
+      </w:r>
+      <w:r>
+        <w:rPr>
+          <w:b/>
+          <w:bCs/>
+        </w:rPr>
+        <w:t xml:space="preserve">Figura </w:t>
+      </w:r>
+      <w:r>
+        <w:rPr>
+          <w:b/>
+          <w:bCs/>
+          <w:noProof/>
+        </w:rPr>
+        <w:t>18</w:t>
+      </w:r>
+      <w:r>
+        <w:rPr>
+          <w:b/>
+          <w:bCs/>
+        </w:rPr>
+        <w:fldChar w:fldCharType="end"/>
+      </w:r>
+      <w:r>
+        <w:t>)</w:t>
       </w:r>
     </w:p>
     <w:p>
@@ -10185,27 +10306,14 @@
       <w:r>
         <w:t xml:space="preserve">Figura </w:t>
       </w:r>
-      <w:r>
-        <w:fldChar w:fldCharType="begin"/>
-      </w:r>
-      <w:r>
-        <w:instrText xml:space="preserve"> SEQ Figura \* ARABIC </w:instrText>
-      </w:r>
-      <w:r>
-        <w:fldChar w:fldCharType="separate"/>
-      </w:r>
-      <w:r>
-        <w:rPr>
-          <w:noProof/>
-        </w:rPr>
-        <w:t>1</w:t>
-      </w:r>
-      <w:r>
-        <w:rPr>
-          <w:noProof/>
-        </w:rPr>
-        <w:fldChar w:fldCharType="end"/>
-      </w:r>
+      <w:fldSimple w:instr=" SEQ Figura \* ARABIC ">
+        <w:r>
+          <w:rPr>
+            <w:noProof/>
+          </w:rPr>
+          <w:t>1</w:t>
+        </w:r>
+      </w:fldSimple>
       <w:bookmarkEnd w:id="25"/>
       <w:r>
         <w:t xml:space="preserve"> – </w:t>
@@ -10287,27 +10395,14 @@
       <w:r>
         <w:t xml:space="preserve">Figura </w:t>
       </w:r>
-      <w:r>
-        <w:fldChar w:fldCharType="begin"/>
-      </w:r>
-      <w:r>
-        <w:instrText xml:space="preserve"> SEQ Figura \* ARABIC </w:instrText>
-      </w:r>
-      <w:r>
-        <w:fldChar w:fldCharType="separate"/>
-      </w:r>
-      <w:r>
-        <w:rPr>
-          <w:noProof/>
-        </w:rPr>
-        <w:t>2</w:t>
-      </w:r>
-      <w:r>
-        <w:rPr>
-          <w:noProof/>
-        </w:rPr>
-        <w:fldChar w:fldCharType="end"/>
-      </w:r>
+      <w:fldSimple w:instr=" SEQ Figura \* ARABIC ">
+        <w:r>
+          <w:rPr>
+            <w:noProof/>
+          </w:rPr>
+          <w:t>2</w:t>
+        </w:r>
+      </w:fldSimple>
       <w:r>
         <w:t xml:space="preserve"> – </w:t>
       </w:r>
@@ -10389,27 +10484,14 @@
       <w:r>
         <w:t xml:space="preserve">Figura </w:t>
       </w:r>
-      <w:r>
-        <w:fldChar w:fldCharType="begin"/>
-      </w:r>
-      <w:r>
-        <w:instrText xml:space="preserve"> SEQ Figura \* ARABIC </w:instrText>
-      </w:r>
-      <w:r>
-        <w:fldChar w:fldCharType="separate"/>
-      </w:r>
-      <w:r>
-        <w:rPr>
-          <w:noProof/>
-        </w:rPr>
-        <w:t>3</w:t>
-      </w:r>
-      <w:r>
-        <w:rPr>
-          <w:noProof/>
-        </w:rPr>
-        <w:fldChar w:fldCharType="end"/>
-      </w:r>
+      <w:fldSimple w:instr=" SEQ Figura \* ARABIC ">
+        <w:r>
+          <w:rPr>
+            <w:noProof/>
+          </w:rPr>
+          <w:t>3</w:t>
+        </w:r>
+      </w:fldSimple>
       <w:r>
         <w:t xml:space="preserve"> – Visualização das categorias dos produtos</w:t>
       </w:r>
@@ -10478,27 +10560,14 @@
       <w:r>
         <w:t xml:space="preserve">Figura </w:t>
       </w:r>
-      <w:r>
-        <w:fldChar w:fldCharType="begin"/>
-      </w:r>
-      <w:r>
-        <w:instrText xml:space="preserve"> SEQ Figura \* ARABIC </w:instrText>
-      </w:r>
-      <w:r>
-        <w:fldChar w:fldCharType="separate"/>
-      </w:r>
-      <w:r>
-        <w:rPr>
-          <w:noProof/>
-        </w:rPr>
-        <w:t>4</w:t>
-      </w:r>
-      <w:r>
-        <w:rPr>
-          <w:noProof/>
-        </w:rPr>
-        <w:fldChar w:fldCharType="end"/>
-      </w:r>
+      <w:fldSimple w:instr=" SEQ Figura \* ARABIC ">
+        <w:r>
+          <w:rPr>
+            <w:noProof/>
+          </w:rPr>
+          <w:t>4</w:t>
+        </w:r>
+      </w:fldSimple>
       <w:bookmarkEnd w:id="28"/>
       <w:r>
         <w:t xml:space="preserve"> – Visualização</w:t>
@@ -10572,27 +10641,14 @@
       <w:r>
         <w:t xml:space="preserve">Figura </w:t>
       </w:r>
-      <w:r>
-        <w:fldChar w:fldCharType="begin"/>
-      </w:r>
-      <w:r>
-        <w:instrText xml:space="preserve"> SEQ Figura \* ARABIC </w:instrText>
-      </w:r>
-      <w:r>
-        <w:fldChar w:fldCharType="separate"/>
-      </w:r>
-      <w:r>
-        <w:rPr>
-          <w:noProof/>
-        </w:rPr>
-        <w:t>5</w:t>
-      </w:r>
-      <w:r>
-        <w:rPr>
-          <w:noProof/>
-        </w:rPr>
-        <w:fldChar w:fldCharType="end"/>
-      </w:r>
+      <w:fldSimple w:instr=" SEQ Figura \* ARABIC ">
+        <w:r>
+          <w:rPr>
+            <w:noProof/>
+          </w:rPr>
+          <w:t>5</w:t>
+        </w:r>
+      </w:fldSimple>
       <w:bookmarkEnd w:id="29"/>
       <w:r>
         <w:t xml:space="preserve"> – Visualização</w:t>
@@ -10665,27 +10721,14 @@
       <w:r>
         <w:t xml:space="preserve">Figura </w:t>
       </w:r>
-      <w:r>
-        <w:fldChar w:fldCharType="begin"/>
-      </w:r>
-      <w:r>
-        <w:instrText xml:space="preserve"> SEQ Figura \* ARABIC </w:instrText>
-      </w:r>
-      <w:r>
-        <w:fldChar w:fldCharType="separate"/>
-      </w:r>
-      <w:r>
-        <w:rPr>
-          <w:noProof/>
-        </w:rPr>
-        <w:t>6</w:t>
-      </w:r>
-      <w:r>
-        <w:rPr>
-          <w:noProof/>
-        </w:rPr>
-        <w:fldChar w:fldCharType="end"/>
-      </w:r>
+      <w:fldSimple w:instr=" SEQ Figura \* ARABIC ">
+        <w:r>
+          <w:rPr>
+            <w:noProof/>
+          </w:rPr>
+          <w:t>6</w:t>
+        </w:r>
+      </w:fldSimple>
       <w:bookmarkEnd w:id="30"/>
       <w:r>
         <w:t xml:space="preserve"> – </w:t>
@@ -10769,27 +10812,14 @@
       <w:r>
         <w:t xml:space="preserve">Figura </w:t>
       </w:r>
-      <w:r>
-        <w:fldChar w:fldCharType="begin"/>
-      </w:r>
-      <w:r>
-        <w:instrText xml:space="preserve"> SEQ Figura \* ARABIC </w:instrText>
-      </w:r>
-      <w:r>
-        <w:fldChar w:fldCharType="separate"/>
-      </w:r>
-      <w:r>
-        <w:rPr>
-          <w:noProof/>
-        </w:rPr>
-        <w:t>7</w:t>
-      </w:r>
-      <w:r>
-        <w:rPr>
-          <w:noProof/>
-        </w:rPr>
-        <w:fldChar w:fldCharType="end"/>
-      </w:r>
+      <w:fldSimple w:instr=" SEQ Figura \* ARABIC ">
+        <w:r>
+          <w:rPr>
+            <w:noProof/>
+          </w:rPr>
+          <w:t>7</w:t>
+        </w:r>
+      </w:fldSimple>
       <w:bookmarkEnd w:id="32"/>
       <w:r>
         <w:t xml:space="preserve"> – </w:t>
@@ -10861,27 +10891,14 @@
       <w:r>
         <w:t xml:space="preserve">Figura </w:t>
       </w:r>
-      <w:r>
-        <w:fldChar w:fldCharType="begin"/>
-      </w:r>
-      <w:r>
-        <w:instrText xml:space="preserve"> SEQ Figura \* ARABIC </w:instrText>
-      </w:r>
-      <w:r>
-        <w:fldChar w:fldCharType="separate"/>
-      </w:r>
-      <w:r>
-        <w:rPr>
-          <w:noProof/>
-        </w:rPr>
-        <w:t>8</w:t>
-      </w:r>
-      <w:r>
-        <w:rPr>
-          <w:noProof/>
-        </w:rPr>
-        <w:fldChar w:fldCharType="end"/>
-      </w:r>
+      <w:fldSimple w:instr=" SEQ Figura \* ARABIC ">
+        <w:r>
+          <w:rPr>
+            <w:noProof/>
+          </w:rPr>
+          <w:t>8</w:t>
+        </w:r>
+      </w:fldSimple>
       <w:r>
         <w:t xml:space="preserve"> – </w:t>
       </w:r>
@@ -10893,10 +10910,13 @@
     <w:p/>
     <w:p>
       <w:r>
+        <w:rPr>
+          <w:noProof/>
+        </w:rPr>
         <w:lastRenderedPageBreak/>
         <w:drawing>
           <wp:inline distT="0" distB="0" distL="0" distR="0">
-            <wp:extent cx="5400040" cy="3416935"/>
+            <wp:extent cx="5400040" cy="3238500"/>
             <wp:effectExtent l="0" t="0" r="0" b="0"/>
             <wp:docPr id="11" name="Imagem 11"/>
             <wp:cNvGraphicFramePr>
@@ -10911,7 +10931,7 @@
                       <a:picLocks noChangeAspect="1" noChangeArrowheads="1"/>
                     </pic:cNvPicPr>
                   </pic:nvPicPr>
-                  <pic:blipFill>
+                  <pic:blipFill rotWithShape="1">
                     <a:blip r:embed="rId14" cstate="print">
                       <a:extLst>
                         <a:ext uri="{28A0092B-C50C-407E-A947-70E740481C1C}">
@@ -10919,15 +10939,13 @@
                         </a:ext>
                       </a:extLst>
                     </a:blip>
-                    <a:srcRect/>
-                    <a:stretch>
-                      <a:fillRect/>
-                    </a:stretch>
+                    <a:srcRect b="5222"/>
+                    <a:stretch/>
                   </pic:blipFill>
                   <pic:spPr bwMode="auto">
                     <a:xfrm>
                       <a:off x="0" y="0"/>
-                      <a:ext cx="5400040" cy="3416935"/>
+                      <a:ext cx="5400040" cy="3238500"/>
                     </a:xfrm>
                     <a:prstGeom prst="rect">
                       <a:avLst/>
@@ -10936,6 +10954,11 @@
                     <a:ln>
                       <a:noFill/>
                     </a:ln>
+                    <a:extLst>
+                      <a:ext uri="{53640926-AAD7-44D8-BBD7-CCE9431645EC}">
+                        <a14:shadowObscured xmlns:a14="http://schemas.microsoft.com/office/drawing/2010/main"/>
+                      </a:ext>
+                    </a:extLst>
                   </pic:spPr>
                 </pic:pic>
               </a:graphicData>
@@ -10952,27 +10975,14 @@
       <w:r>
         <w:t xml:space="preserve">Figura </w:t>
       </w:r>
-      <w:r>
-        <w:fldChar w:fldCharType="begin"/>
-      </w:r>
-      <w:r>
-        <w:instrText xml:space="preserve"> SEQ Figura \* ARABIC </w:instrText>
-      </w:r>
-      <w:r>
-        <w:fldChar w:fldCharType="separate"/>
-      </w:r>
-      <w:r>
-        <w:rPr>
-          <w:noProof/>
-        </w:rPr>
-        <w:t>9</w:t>
-      </w:r>
-      <w:r>
-        <w:rPr>
-          <w:noProof/>
-        </w:rPr>
-        <w:fldChar w:fldCharType="end"/>
-      </w:r>
+      <w:fldSimple w:instr=" SEQ Figura \* ARABIC ">
+        <w:r>
+          <w:rPr>
+            <w:noProof/>
+          </w:rPr>
+          <w:t>9</w:t>
+        </w:r>
+      </w:fldSimple>
       <w:bookmarkEnd w:id="33"/>
       <w:r>
         <w:rPr>
@@ -10995,7 +11005,7 @@
         </w:rPr>
         <w:drawing>
           <wp:inline distT="0" distB="0" distL="0" distR="0">
-            <wp:extent cx="5400040" cy="3529965"/>
+            <wp:extent cx="5400040" cy="3333750"/>
             <wp:effectExtent l="0" t="0" r="0" b="0"/>
             <wp:docPr id="12" name="Imagem 12"/>
             <wp:cNvGraphicFramePr>
@@ -11010,7 +11020,7 @@
                       <a:picLocks noChangeAspect="1" noChangeArrowheads="1"/>
                     </pic:cNvPicPr>
                   </pic:nvPicPr>
-                  <pic:blipFill>
+                  <pic:blipFill rotWithShape="1">
                     <a:blip r:embed="rId15" cstate="print">
                       <a:extLst>
                         <a:ext uri="{28A0092B-C50C-407E-A947-70E740481C1C}">
@@ -11018,15 +11028,13 @@
                         </a:ext>
                       </a:extLst>
                     </a:blip>
-                    <a:srcRect/>
-                    <a:stretch>
-                      <a:fillRect/>
-                    </a:stretch>
+                    <a:srcRect b="5559"/>
+                    <a:stretch/>
                   </pic:blipFill>
                   <pic:spPr bwMode="auto">
                     <a:xfrm>
                       <a:off x="0" y="0"/>
-                      <a:ext cx="5400040" cy="3529965"/>
+                      <a:ext cx="5400040" cy="3333750"/>
                     </a:xfrm>
                     <a:prstGeom prst="rect">
                       <a:avLst/>
@@ -11035,6 +11043,11 @@
                     <a:ln>
                       <a:noFill/>
                     </a:ln>
+                    <a:extLst>
+                      <a:ext uri="{53640926-AAD7-44D8-BBD7-CCE9431645EC}">
+                        <a14:shadowObscured xmlns:a14="http://schemas.microsoft.com/office/drawing/2010/main"/>
+                      </a:ext>
+                    </a:extLst>
                   </pic:spPr>
                 </pic:pic>
               </a:graphicData>
@@ -11051,27 +11064,14 @@
       <w:r>
         <w:t xml:space="preserve">Figura </w:t>
       </w:r>
-      <w:r>
-        <w:fldChar w:fldCharType="begin"/>
-      </w:r>
-      <w:r>
-        <w:instrText xml:space="preserve"> SEQ Figura \* ARABIC </w:instrText>
-      </w:r>
-      <w:r>
-        <w:fldChar w:fldCharType="separate"/>
-      </w:r>
-      <w:r>
-        <w:rPr>
-          <w:noProof/>
-        </w:rPr>
-        <w:t>10</w:t>
-      </w:r>
-      <w:r>
-        <w:rPr>
-          <w:noProof/>
-        </w:rPr>
-        <w:fldChar w:fldCharType="end"/>
-      </w:r>
+      <w:fldSimple w:instr=" SEQ Figura \* ARABIC ">
+        <w:r>
+          <w:rPr>
+            <w:noProof/>
+          </w:rPr>
+          <w:t>10</w:t>
+        </w:r>
+      </w:fldSimple>
       <w:bookmarkEnd w:id="34"/>
       <w:r>
         <w:t xml:space="preserve"> – </w:t>
@@ -11155,27 +11155,14 @@
       <w:r>
         <w:t xml:space="preserve">Figura </w:t>
       </w:r>
-      <w:r>
-        <w:fldChar w:fldCharType="begin"/>
-      </w:r>
-      <w:r>
-        <w:instrText xml:space="preserve"> SEQ Figura \* ARABIC </w:instrText>
-      </w:r>
-      <w:r>
-        <w:fldChar w:fldCharType="separate"/>
-      </w:r>
-      <w:r>
-        <w:rPr>
-          <w:noProof/>
-        </w:rPr>
-        <w:t>11</w:t>
-      </w:r>
-      <w:r>
-        <w:rPr>
-          <w:noProof/>
-        </w:rPr>
-        <w:fldChar w:fldCharType="end"/>
-      </w:r>
+      <w:fldSimple w:instr=" SEQ Figura \* ARABIC ">
+        <w:r>
+          <w:rPr>
+            <w:noProof/>
+          </w:rPr>
+          <w:t>11</w:t>
+        </w:r>
+      </w:fldSimple>
       <w:bookmarkEnd w:id="36"/>
       <w:r>
         <w:t xml:space="preserve"> – </w:t>
@@ -11248,27 +11235,14 @@
       <w:r>
         <w:t xml:space="preserve">Figura </w:t>
       </w:r>
-      <w:r>
-        <w:fldChar w:fldCharType="begin"/>
-      </w:r>
-      <w:r>
-        <w:instrText xml:space="preserve"> SEQ Figura \* ARABIC </w:instrText>
-      </w:r>
-      <w:r>
-        <w:fldChar w:fldCharType="separate"/>
-      </w:r>
-      <w:r>
-        <w:rPr>
-          <w:noProof/>
-        </w:rPr>
-        <w:t>12</w:t>
-      </w:r>
-      <w:r>
-        <w:rPr>
-          <w:noProof/>
-        </w:rPr>
-        <w:fldChar w:fldCharType="end"/>
-      </w:r>
+      <w:fldSimple w:instr=" SEQ Figura \* ARABIC ">
+        <w:r>
+          <w:rPr>
+            <w:noProof/>
+          </w:rPr>
+          <w:t>12</w:t>
+        </w:r>
+      </w:fldSimple>
       <w:bookmarkEnd w:id="37"/>
       <w:r>
         <w:t xml:space="preserve"> – </w:t>
@@ -11341,27 +11315,14 @@
       <w:r>
         <w:t xml:space="preserve">Figura </w:t>
       </w:r>
-      <w:r>
-        <w:fldChar w:fldCharType="begin"/>
-      </w:r>
-      <w:r>
-        <w:instrText xml:space="preserve"> SEQ Figura \* ARABIC </w:instrText>
-      </w:r>
-      <w:r>
-        <w:fldChar w:fldCharType="separate"/>
-      </w:r>
-      <w:r>
-        <w:rPr>
-          <w:noProof/>
-        </w:rPr>
-        <w:t>13</w:t>
-      </w:r>
-      <w:r>
-        <w:rPr>
-          <w:noProof/>
-        </w:rPr>
-        <w:fldChar w:fldCharType="end"/>
-      </w:r>
+      <w:fldSimple w:instr=" SEQ Figura \* ARABIC ">
+        <w:r>
+          <w:rPr>
+            <w:noProof/>
+          </w:rPr>
+          <w:t>13</w:t>
+        </w:r>
+      </w:fldSimple>
       <w:r>
         <w:t xml:space="preserve"> – </w:t>
       </w:r>
@@ -11393,9 +11354,9 @@
         </w:rPr>
         <w:drawing>
           <wp:inline distT="0" distB="0" distL="0" distR="0">
-            <wp:extent cx="5400040" cy="3155315"/>
-            <wp:effectExtent l="0" t="0" r="0" b="6985"/>
-            <wp:docPr id="16" name="Imagem 16"/>
+            <wp:extent cx="5400675" cy="3133725"/>
+            <wp:effectExtent l="0" t="0" r="9525" b="9525"/>
+            <wp:docPr id="20" name="Imagem 20"/>
             <wp:cNvGraphicFramePr>
               <a:graphicFrameLocks xmlns:a="http://schemas.openxmlformats.org/drawingml/2006/main" noChangeAspect="1"/>
             </wp:cNvGraphicFramePr>
@@ -11403,7 +11364,7 @@
               <a:graphicData uri="http://schemas.openxmlformats.org/drawingml/2006/picture">
                 <pic:pic xmlns:pic="http://schemas.openxmlformats.org/drawingml/2006/picture">
                   <pic:nvPicPr>
-                    <pic:cNvPr id="0" name="Picture 30"/>
+                    <pic:cNvPr id="0" name="Picture 9"/>
                     <pic:cNvPicPr>
                       <a:picLocks noChangeAspect="1" noChangeArrowheads="1"/>
                     </pic:cNvPicPr>
@@ -11424,7 +11385,7 @@
                   <pic:spPr bwMode="auto">
                     <a:xfrm>
                       <a:off x="0" y="0"/>
-                      <a:ext cx="5400040" cy="3155315"/>
+                      <a:ext cx="5400675" cy="3133725"/>
                     </a:xfrm>
                     <a:prstGeom prst="rect">
                       <a:avLst/>
@@ -11449,27 +11410,14 @@
       <w:r>
         <w:t xml:space="preserve">Figura </w:t>
       </w:r>
-      <w:r>
-        <w:fldChar w:fldCharType="begin"/>
-      </w:r>
-      <w:r>
-        <w:instrText xml:space="preserve"> SEQ Figura \* ARABIC </w:instrText>
-      </w:r>
-      <w:r>
-        <w:fldChar w:fldCharType="separate"/>
-      </w:r>
-      <w:r>
-        <w:rPr>
-          <w:noProof/>
-        </w:rPr>
-        <w:t>14</w:t>
-      </w:r>
-      <w:r>
-        <w:rPr>
-          <w:noProof/>
-        </w:rPr>
-        <w:fldChar w:fldCharType="end"/>
-      </w:r>
+      <w:fldSimple w:instr=" SEQ Figura \* ARABIC ">
+        <w:r>
+          <w:rPr>
+            <w:noProof/>
+          </w:rPr>
+          <w:t>14</w:t>
+        </w:r>
+      </w:fldSimple>
       <w:bookmarkEnd w:id="39"/>
       <w:r>
         <w:t xml:space="preserve"> – </w:t>
@@ -11553,35 +11501,341 @@
       <w:r>
         <w:t xml:space="preserve">Figura </w:t>
       </w:r>
-      <w:r>
-        <w:fldChar w:fldCharType="begin"/>
-      </w:r>
-      <w:r>
-        <w:instrText xml:space="preserve"> SEQ Figura \* ARABIC </w:instrText>
-      </w:r>
-      <w:r>
-        <w:fldChar w:fldCharType="separate"/>
-      </w:r>
+      <w:fldSimple w:instr=" SEQ Figura \* ARABIC ">
+        <w:r>
+          <w:rPr>
+            <w:noProof/>
+          </w:rPr>
+          <w:t>15</w:t>
+        </w:r>
+      </w:fldSimple>
+      <w:bookmarkEnd w:id="41"/>
+      <w:r>
+        <w:t xml:space="preserve"> – </w:t>
+      </w:r>
+      <w:r>
+        <w:t>Exibição das Unidades cadastradas no banco de dados.</w:t>
+      </w:r>
+    </w:p>
+    <w:p/>
+    <w:p>
       <w:r>
         <w:rPr>
           <w:noProof/>
         </w:rPr>
-        <w:t>15</w:t>
-      </w:r>
+        <w:drawing>
+          <wp:inline distT="0" distB="0" distL="0" distR="0">
+            <wp:extent cx="5400040" cy="3162300"/>
+            <wp:effectExtent l="0" t="0" r="0" b="0"/>
+            <wp:docPr id="9" name="Imagem 9"/>
+            <wp:cNvGraphicFramePr>
+              <a:graphicFrameLocks xmlns:a="http://schemas.openxmlformats.org/drawingml/2006/main" noChangeAspect="1"/>
+            </wp:cNvGraphicFramePr>
+            <a:graphic xmlns:a="http://schemas.openxmlformats.org/drawingml/2006/main">
+              <a:graphicData uri="http://schemas.openxmlformats.org/drawingml/2006/picture">
+                <pic:pic xmlns:pic="http://schemas.openxmlformats.org/drawingml/2006/picture">
+                  <pic:nvPicPr>
+                    <pic:cNvPr id="0" name="Picture 1"/>
+                    <pic:cNvPicPr>
+                      <a:picLocks noChangeAspect="1" noChangeArrowheads="1"/>
+                    </pic:cNvPicPr>
+                  </pic:nvPicPr>
+                  <pic:blipFill>
+                    <a:blip r:embed="rId21">
+                      <a:extLst>
+                        <a:ext uri="{28A0092B-C50C-407E-A947-70E740481C1C}">
+                          <a14:useLocalDpi xmlns:a14="http://schemas.microsoft.com/office/drawing/2010/main" val="0"/>
+                        </a:ext>
+                      </a:extLst>
+                    </a:blip>
+                    <a:srcRect/>
+                    <a:stretch>
+                      <a:fillRect/>
+                    </a:stretch>
+                  </pic:blipFill>
+                  <pic:spPr bwMode="auto">
+                    <a:xfrm>
+                      <a:off x="0" y="0"/>
+                      <a:ext cx="5400040" cy="3162300"/>
+                    </a:xfrm>
+                    <a:prstGeom prst="rect">
+                      <a:avLst/>
+                    </a:prstGeom>
+                    <a:noFill/>
+                    <a:ln>
+                      <a:noFill/>
+                    </a:ln>
+                  </pic:spPr>
+                </pic:pic>
+              </a:graphicData>
+            </a:graphic>
+          </wp:inline>
+        </w:drawing>
+      </w:r>
+    </w:p>
+    <w:p>
+      <w:pPr>
+        <w:pStyle w:val="Legenda"/>
+      </w:pPr>
+      <w:r>
+        <w:t xml:space="preserve">Figura </w:t>
+      </w:r>
+      <w:fldSimple w:instr=" SEQ Figura \* ARABIC ">
+        <w:r>
+          <w:rPr>
+            <w:noProof/>
+          </w:rPr>
+          <w:t>16</w:t>
+        </w:r>
+      </w:fldSimple>
+      <w:r>
+        <w:t xml:space="preserve"> – Cadastro de Unidades</w:t>
+      </w:r>
+    </w:p>
+    <w:p/>
+    <w:p>
+      <w:pPr>
+        <w:pStyle w:val="Ttulo2"/>
+      </w:pPr>
+      <w:r>
+        <w:lastRenderedPageBreak/>
+        <w:t>Relatórios</w:t>
+      </w:r>
+    </w:p>
+    <w:p>
       <w:r>
         <w:rPr>
           <w:noProof/>
         </w:rPr>
-        <w:fldChar w:fldCharType="end"/>
-      </w:r>
-      <w:bookmarkEnd w:id="41"/>
-      <w:r>
-        <w:t xml:space="preserve"> – </w:t>
-      </w:r>
-      <w:r>
-        <w:t>Exibição das Unidades cadastradas no banco de dados.</w:t>
-      </w:r>
-    </w:p>
+        <w:drawing>
+          <wp:inline distT="0" distB="0" distL="0" distR="0">
+            <wp:extent cx="5400040" cy="3142615"/>
+            <wp:effectExtent l="0" t="0" r="0" b="635"/>
+            <wp:docPr id="10" name="Imagem 10"/>
+            <wp:cNvGraphicFramePr>
+              <a:graphicFrameLocks xmlns:a="http://schemas.openxmlformats.org/drawingml/2006/main" noChangeAspect="1"/>
+            </wp:cNvGraphicFramePr>
+            <a:graphic xmlns:a="http://schemas.openxmlformats.org/drawingml/2006/main">
+              <a:graphicData uri="http://schemas.openxmlformats.org/drawingml/2006/picture">
+                <pic:pic xmlns:pic="http://schemas.openxmlformats.org/drawingml/2006/picture">
+                  <pic:nvPicPr>
+                    <pic:cNvPr id="0" name="Picture 3"/>
+                    <pic:cNvPicPr>
+                      <a:picLocks noChangeAspect="1" noChangeArrowheads="1"/>
+                    </pic:cNvPicPr>
+                  </pic:nvPicPr>
+                  <pic:blipFill>
+                    <a:blip r:embed="rId22" cstate="print">
+                      <a:extLst>
+                        <a:ext uri="{28A0092B-C50C-407E-A947-70E740481C1C}">
+                          <a14:useLocalDpi xmlns:a14="http://schemas.microsoft.com/office/drawing/2010/main" val="0"/>
+                        </a:ext>
+                      </a:extLst>
+                    </a:blip>
+                    <a:srcRect/>
+                    <a:stretch>
+                      <a:fillRect/>
+                    </a:stretch>
+                  </pic:blipFill>
+                  <pic:spPr bwMode="auto">
+                    <a:xfrm>
+                      <a:off x="0" y="0"/>
+                      <a:ext cx="5400040" cy="3142615"/>
+                    </a:xfrm>
+                    <a:prstGeom prst="rect">
+                      <a:avLst/>
+                    </a:prstGeom>
+                    <a:noFill/>
+                    <a:ln>
+                      <a:noFill/>
+                    </a:ln>
+                  </pic:spPr>
+                </pic:pic>
+              </a:graphicData>
+            </a:graphic>
+          </wp:inline>
+        </w:drawing>
+      </w:r>
+    </w:p>
+    <w:p>
+      <w:pPr>
+        <w:pStyle w:val="Legenda"/>
+      </w:pPr>
+      <w:r>
+        <w:t xml:space="preserve">Figura </w:t>
+      </w:r>
+      <w:fldSimple w:instr=" SEQ Figura \* ARABIC ">
+        <w:r>
+          <w:rPr>
+            <w:noProof/>
+          </w:rPr>
+          <w:t>17</w:t>
+        </w:r>
+      </w:fldSimple>
+      <w:r>
+        <w:t xml:space="preserve"> - Relatório Sintético</w:t>
+      </w:r>
+    </w:p>
+    <w:p/>
+    <w:p>
+      <w:r>
+        <w:rPr>
+          <w:noProof/>
+        </w:rPr>
+        <w:drawing>
+          <wp:inline distT="0" distB="0" distL="0" distR="0">
+            <wp:extent cx="5400040" cy="3174365"/>
+            <wp:effectExtent l="0" t="0" r="0" b="6985"/>
+            <wp:docPr id="18" name="Imagem 18"/>
+            <wp:cNvGraphicFramePr>
+              <a:graphicFrameLocks xmlns:a="http://schemas.openxmlformats.org/drawingml/2006/main" noChangeAspect="1"/>
+            </wp:cNvGraphicFramePr>
+            <a:graphic xmlns:a="http://schemas.openxmlformats.org/drawingml/2006/main">
+              <a:graphicData uri="http://schemas.openxmlformats.org/drawingml/2006/picture">
+                <pic:pic xmlns:pic="http://schemas.openxmlformats.org/drawingml/2006/picture">
+                  <pic:nvPicPr>
+                    <pic:cNvPr id="0" name="Picture 5"/>
+                    <pic:cNvPicPr>
+                      <a:picLocks noChangeAspect="1" noChangeArrowheads="1"/>
+                    </pic:cNvPicPr>
+                  </pic:nvPicPr>
+                  <pic:blipFill>
+                    <a:blip r:embed="rId23" cstate="print">
+                      <a:extLst>
+                        <a:ext uri="{28A0092B-C50C-407E-A947-70E740481C1C}">
+                          <a14:useLocalDpi xmlns:a14="http://schemas.microsoft.com/office/drawing/2010/main" val="0"/>
+                        </a:ext>
+                      </a:extLst>
+                    </a:blip>
+                    <a:srcRect/>
+                    <a:stretch>
+                      <a:fillRect/>
+                    </a:stretch>
+                  </pic:blipFill>
+                  <pic:spPr bwMode="auto">
+                    <a:xfrm>
+                      <a:off x="0" y="0"/>
+                      <a:ext cx="5400040" cy="3174365"/>
+                    </a:xfrm>
+                    <a:prstGeom prst="rect">
+                      <a:avLst/>
+                    </a:prstGeom>
+                    <a:noFill/>
+                    <a:ln>
+                      <a:noFill/>
+                    </a:ln>
+                  </pic:spPr>
+                </pic:pic>
+              </a:graphicData>
+            </a:graphic>
+          </wp:inline>
+        </w:drawing>
+      </w:r>
+    </w:p>
+    <w:p>
+      <w:pPr>
+        <w:pStyle w:val="Legenda"/>
+      </w:pPr>
+      <w:bookmarkStart w:id="42" w:name="_Ref37423710"/>
+      <w:bookmarkStart w:id="43" w:name="_Ref37423715"/>
+      <w:r>
+        <w:t xml:space="preserve">Figura </w:t>
+      </w:r>
+      <w:fldSimple w:instr=" SEQ Figura \* ARABIC ">
+        <w:r>
+          <w:rPr>
+            <w:noProof/>
+          </w:rPr>
+          <w:t>18</w:t>
+        </w:r>
+      </w:fldSimple>
+      <w:bookmarkEnd w:id="43"/>
+      <w:r>
+        <w:t xml:space="preserve"> – Visão geral das vendas</w:t>
+      </w:r>
+      <w:bookmarkEnd w:id="42"/>
+    </w:p>
+    <w:p/>
+    <w:p>
+      <w:r>
+        <w:rPr>
+          <w:noProof/>
+        </w:rPr>
+        <w:lastRenderedPageBreak/>
+        <w:drawing>
+          <wp:inline distT="0" distB="0" distL="0" distR="0">
+            <wp:extent cx="5400040" cy="3158490"/>
+            <wp:effectExtent l="0" t="0" r="0" b="3810"/>
+            <wp:docPr id="19" name="Imagem 19"/>
+            <wp:cNvGraphicFramePr>
+              <a:graphicFrameLocks xmlns:a="http://schemas.openxmlformats.org/drawingml/2006/main" noChangeAspect="1"/>
+            </wp:cNvGraphicFramePr>
+            <a:graphic xmlns:a="http://schemas.openxmlformats.org/drawingml/2006/main">
+              <a:graphicData uri="http://schemas.openxmlformats.org/drawingml/2006/picture">
+                <pic:pic xmlns:pic="http://schemas.openxmlformats.org/drawingml/2006/picture">
+                  <pic:nvPicPr>
+                    <pic:cNvPr id="0" name="Picture 7"/>
+                    <pic:cNvPicPr>
+                      <a:picLocks noChangeAspect="1" noChangeArrowheads="1"/>
+                    </pic:cNvPicPr>
+                  </pic:nvPicPr>
+                  <pic:blipFill>
+                    <a:blip r:embed="rId24" cstate="print">
+                      <a:extLst>
+                        <a:ext uri="{28A0092B-C50C-407E-A947-70E740481C1C}">
+                          <a14:useLocalDpi xmlns:a14="http://schemas.microsoft.com/office/drawing/2010/main" val="0"/>
+                        </a:ext>
+                      </a:extLst>
+                    </a:blip>
+                    <a:srcRect/>
+                    <a:stretch>
+                      <a:fillRect/>
+                    </a:stretch>
+                  </pic:blipFill>
+                  <pic:spPr bwMode="auto">
+                    <a:xfrm>
+                      <a:off x="0" y="0"/>
+                      <a:ext cx="5400040" cy="3158490"/>
+                    </a:xfrm>
+                    <a:prstGeom prst="rect">
+                      <a:avLst/>
+                    </a:prstGeom>
+                    <a:noFill/>
+                    <a:ln>
+                      <a:noFill/>
+                    </a:ln>
+                  </pic:spPr>
+                </pic:pic>
+              </a:graphicData>
+            </a:graphic>
+          </wp:inline>
+        </w:drawing>
+      </w:r>
+    </w:p>
+    <w:p>
+      <w:pPr>
+        <w:pStyle w:val="Legenda"/>
+      </w:pPr>
+      <w:bookmarkStart w:id="44" w:name="_Ref37423747"/>
+      <w:r>
+        <w:t xml:space="preserve">Figura </w:t>
+      </w:r>
+      <w:fldSimple w:instr=" SEQ Figura \* ARABIC ">
+        <w:r>
+          <w:rPr>
+            <w:noProof/>
+          </w:rPr>
+          <w:t>19</w:t>
+        </w:r>
+      </w:fldSimple>
+      <w:bookmarkEnd w:id="44"/>
+      <w:r>
+        <w:t xml:space="preserve"> – Relatório Analítico</w:t>
+      </w:r>
+    </w:p>
+    <w:p/>
+    <w:p/>
+    <w:p/>
     <w:p/>
     <w:p/>
     <w:sectPr>
@@ -14322,7 +14576,7 @@
 </file>
 
 <file path=customXml/itemProps1.xml><?xml version="1.0" encoding="utf-8"?>
-<ds:datastoreItem xmlns:ds="http://schemas.openxmlformats.org/officeDocument/2006/customXml" ds:itemID="{46D4015E-4749-47A8-8A3D-54C30503E853}">
+<ds:datastoreItem xmlns:ds="http://schemas.openxmlformats.org/officeDocument/2006/customXml" ds:itemID="{7E82DAE2-EE6F-42A2-BAE8-72EF091E5A15}">
   <ds:schemaRefs>
     <ds:schemaRef ds:uri="http://schemas.openxmlformats.org/officeDocument/2006/bibliography"/>
   </ds:schemaRefs>

</xml_diff>